<commit_message>
make some changes in IPR_1
</commit_message>
<xml_diff>
--- a/OPIS/IPR_1/OPIS_IPR_1.docx
+++ b/OPIS/IPR_1/OPIS_IPR_1.docx
@@ -257,8 +257,6 @@
         </w:rPr>
         <w:t>(Rstudio)</w:t>
       </w:r>
-      <w:bookmarkStart w:id="0" w:name="_GoBack"/>
-      <w:bookmarkEnd w:id="0"/>
       <w:r>
         <w:rPr>
           <w:b/>
@@ -886,15 +884,115 @@
         <w:t xml:space="preserve">В век широкого развития компьютерных технологий программистам и специалистам технического профиля сейчас доступно большое количество компьютерных программ и инструментов. Это могут быть как платные коммерческие продукты так и бесплатные с открытым исходным кодом. В данной работе в ходе выполнения было использовано прикладное ПО для математических вычислений и графического представления описанных уравнений </w:t>
       </w:r>
       <w:r>
-        <w:rPr>
-          <w:lang w:val="en-US"/>
-        </w:rPr>
-        <w:t xml:space="preserve">Octave-gui ( </w:t>
+        <w:t>)</w:t>
+      </w:r>
+      <w:r>
+        <w:t xml:space="preserve"> </w:t>
+      </w:r>
+      <w:r>
+        <w:rPr>
+          <w:lang w:val="en-US"/>
+        </w:rPr>
+        <w:t xml:space="preserve">R studio ( </w:t>
+      </w:r>
+      <w:r>
+        <w:t xml:space="preserve"> ссылка </w:t>
+      </w:r>
+      <w:hyperlink r:id="rId5" w:history="1">
+        <w:r>
+          <w:rPr>
+            <w:rStyle w:val="a3"/>
+          </w:rPr>
+          <w:t>https://www.rstudio.com/products/rstudio/download/</w:t>
+        </w:r>
+      </w:hyperlink>
+      <w:r>
+        <w:t xml:space="preserve"> )</w:t>
+      </w:r>
+      <w:r>
+        <w:t xml:space="preserve"> </w:t>
+      </w:r>
+      <w:r>
+        <w:t xml:space="preserve">Это высоко уровневый язык с графической оболочкой для удобства пользователя с открытым исходным кодом. </w:t>
+      </w:r>
+      <w:r>
+        <w:t xml:space="preserve">Отличная альтернатива,  с </w:t>
+      </w:r>
+      <w:r>
+        <w:t xml:space="preserve">большими возможностями может служить язык программирования </w:t>
+      </w:r>
+      <w:r>
+        <w:rPr>
+          <w:lang w:val="en-US"/>
+        </w:rPr>
+        <w:t>R</w:t>
+      </w:r>
+      <w:r>
+        <w:t xml:space="preserve"> с бесплатно распространяемой </w:t>
+      </w:r>
+      <w:r>
+        <w:rPr>
+          <w:lang w:val="en-US"/>
+        </w:rPr>
+        <w:t xml:space="preserve">IDE ( </w:t>
+      </w:r>
+      <w:r>
+        <w:t xml:space="preserve">с англ. </w:t>
+      </w:r>
+      <w:proofErr w:type="spellStart"/>
+      <w:r>
+        <w:t>Integrated</w:t>
+      </w:r>
+      <w:proofErr w:type="spellEnd"/>
+      <w:r>
+        <w:t xml:space="preserve"> </w:t>
+      </w:r>
+      <w:proofErr w:type="spellStart"/>
+      <w:r>
+        <w:t>Development</w:t>
+      </w:r>
+      <w:proofErr w:type="spellEnd"/>
+      <w:r>
+        <w:t xml:space="preserve"> </w:t>
+      </w:r>
+      <w:proofErr w:type="spellStart"/>
+      <w:r>
+        <w:t>Environment</w:t>
+      </w:r>
+      <w:proofErr w:type="spellEnd"/>
+      <w:r>
+        <w:t xml:space="preserve"> – интегрированная среда разработки</w:t>
+      </w:r>
+      <w:r>
+        <w:t>)</w:t>
+      </w:r>
+      <w:r>
+        <w:t xml:space="preserve"> </w:t>
+      </w:r>
+      <w:r>
+        <w:rPr>
+          <w:lang w:val="en-US"/>
+        </w:rPr>
+        <w:t>Octave-</w:t>
+      </w:r>
+      <w:proofErr w:type="spellStart"/>
+      <w:r>
+        <w:rPr>
+          <w:lang w:val="en-US"/>
+        </w:rPr>
+        <w:t>gui</w:t>
+      </w:r>
+      <w:proofErr w:type="spellEnd"/>
+      <w:r>
+        <w:rPr>
+          <w:lang w:val="en-US"/>
+        </w:rPr>
+        <w:t xml:space="preserve"> ( </w:t>
       </w:r>
       <w:r>
         <w:t xml:space="preserve">сайт продукта </w:t>
       </w:r>
-      <w:hyperlink r:id="rId5" w:history="1">
+      <w:hyperlink r:id="rId6" w:history="1">
         <w:r>
           <w:rPr>
             <w:rStyle w:val="a3"/>
@@ -916,71 +1014,6 @@
         <w:ind w:firstLine="0"/>
         <w:jc w:val="left"/>
         <w:outlineLvl w:val="0"/>
-      </w:pPr>
-      <w:r>
-        <w:t xml:space="preserve">Это высоко уровневый язык с графической оболочкой для удобства пользователя с открытым исходным кодом. Отличная альтернатива, но с еще большими возможностями может служить язык программирования </w:t>
-      </w:r>
-      <w:r>
-        <w:rPr>
-          <w:lang w:val="en-US"/>
-        </w:rPr>
-        <w:t>R</w:t>
-      </w:r>
-      <w:r>
-        <w:t xml:space="preserve"> с бесплатно распространяемой </w:t>
-      </w:r>
-      <w:r>
-        <w:rPr>
-          <w:lang w:val="en-US"/>
-        </w:rPr>
-        <w:t xml:space="preserve">IDE ( </w:t>
-      </w:r>
-      <w:r>
-        <w:t xml:space="preserve">с англ. </w:t>
-      </w:r>
-      <w:r>
-        <w:t>Integrated Development Environment</w:t>
-      </w:r>
-      <w:r>
-        <w:t xml:space="preserve"> – интегрированная среда разработки</w:t>
-      </w:r>
-      <w:r>
-        <w:t>)</w:t>
-      </w:r>
-      <w:r>
-        <w:t xml:space="preserve"> </w:t>
-      </w:r>
-      <w:r>
-        <w:rPr>
-          <w:lang w:val="en-US"/>
-        </w:rPr>
-        <w:t xml:space="preserve">R studio ( </w:t>
-      </w:r>
-      <w:r>
-        <w:t xml:space="preserve"> ссылка </w:t>
-      </w:r>
-      <w:hyperlink r:id="rId6" w:history="1">
-        <w:r>
-          <w:rPr>
-            <w:rStyle w:val="a3"/>
-          </w:rPr>
-          <w:t>https://www.rstudio.com/products/rstudio/download/</w:t>
-        </w:r>
-      </w:hyperlink>
-      <w:r>
-        <w:t xml:space="preserve"> )</w:t>
-      </w:r>
-    </w:p>
-    <w:p>
-      <w:pPr>
-        <w:pStyle w:val="10"/>
-        <w:tabs>
-          <w:tab w:val="center" w:pos="4674"/>
-          <w:tab w:val="right" w:pos="9349"/>
-        </w:tabs>
-        <w:ind w:firstLine="0"/>
-        <w:jc w:val="left"/>
-        <w:outlineLvl w:val="0"/>
         <w:rPr>
           <w:lang w:val="en-US"/>
         </w:rPr>
@@ -1197,16 +1230,17 @@
       <w:pPr>
         <w:rPr>
           <w:szCs w:val="32"/>
-          <w:lang w:val="en-US"/>
-        </w:rPr>
-      </w:pPr>
-      <w:r>
-        <w:rPr>
-          <w:szCs w:val="32"/>
-          <w:lang w:val="en-US"/>
-        </w:rPr>
-        <w:t>Целью работы было построение векторных изображений разного типа.</w:t>
-      </w:r>
+        </w:rPr>
+      </w:pPr>
+      <w:proofErr w:type="spellStart"/>
+      <w:r>
+        <w:rPr>
+          <w:szCs w:val="32"/>
+          <w:lang w:val="en-US"/>
+        </w:rPr>
+        <w:t>Целью</w:t>
+      </w:r>
+      <w:proofErr w:type="spellEnd"/>
       <w:r>
         <w:rPr>
           <w:szCs w:val="32"/>
@@ -1214,68 +1248,306 @@
         </w:rPr>
         <w:t xml:space="preserve"> </w:t>
       </w:r>
-    </w:p>
-    <w:p>
-      <w:pPr>
-        <w:rPr>
-          <w:szCs w:val="32"/>
-          <w:lang w:val="en-US"/>
-        </w:rPr>
-      </w:pPr>
-    </w:p>
-    <w:p>
-      <w:pPr>
-        <w:rPr>
-          <w:b/>
-          <w:szCs w:val="32"/>
-          <w:lang w:val="en-US"/>
-        </w:rPr>
-      </w:pPr>
-      <w:r>
-        <w:rPr>
-          <w:b/>
-          <w:szCs w:val="32"/>
-          <w:lang w:val="en-US"/>
-        </w:rPr>
-        <w:t>Шахматная доска</w:t>
-      </w:r>
-    </w:p>
-    <w:p>
-      <w:pPr>
-        <w:rPr>
-          <w:szCs w:val="32"/>
-          <w:lang w:val="en-US"/>
-        </w:rPr>
-      </w:pPr>
-    </w:p>
-    <w:p>
-      <w:pPr>
-        <w:rPr>
-          <w:szCs w:val="32"/>
-          <w:lang w:val="en-US"/>
-        </w:rPr>
-      </w:pPr>
-      <w:r>
-        <w:rPr>
-          <w:szCs w:val="32"/>
-          <w:lang w:val="en-US"/>
-        </w:rPr>
-        <w:t>plot(1:9, 1:9, type = "n")</w:t>
-      </w:r>
-    </w:p>
-    <w:p>
-      <w:pPr>
-        <w:rPr>
-          <w:szCs w:val="32"/>
-          <w:lang w:val="en-US"/>
-        </w:rPr>
-      </w:pPr>
-      <w:r>
-        <w:rPr>
-          <w:szCs w:val="32"/>
-          <w:lang w:val="en-US"/>
-        </w:rPr>
-        <w:t>for (i in 1:8) {</w:t>
+      <w:proofErr w:type="spellStart"/>
+      <w:r>
+        <w:rPr>
+          <w:szCs w:val="32"/>
+          <w:lang w:val="en-US"/>
+        </w:rPr>
+        <w:t>работы</w:t>
+      </w:r>
+      <w:proofErr w:type="spellEnd"/>
+      <w:r>
+        <w:rPr>
+          <w:szCs w:val="32"/>
+          <w:lang w:val="en-US"/>
+        </w:rPr>
+        <w:t xml:space="preserve"> </w:t>
+      </w:r>
+      <w:proofErr w:type="spellStart"/>
+      <w:r>
+        <w:rPr>
+          <w:szCs w:val="32"/>
+          <w:lang w:val="en-US"/>
+        </w:rPr>
+        <w:t>было</w:t>
+      </w:r>
+      <w:proofErr w:type="spellEnd"/>
+      <w:r>
+        <w:rPr>
+          <w:szCs w:val="32"/>
+          <w:lang w:val="en-US"/>
+        </w:rPr>
+        <w:t xml:space="preserve"> </w:t>
+      </w:r>
+      <w:proofErr w:type="spellStart"/>
+      <w:r>
+        <w:rPr>
+          <w:szCs w:val="32"/>
+          <w:lang w:val="en-US"/>
+        </w:rPr>
+        <w:t>построение</w:t>
+      </w:r>
+      <w:proofErr w:type="spellEnd"/>
+      <w:r>
+        <w:rPr>
+          <w:szCs w:val="32"/>
+          <w:lang w:val="en-US"/>
+        </w:rPr>
+        <w:t xml:space="preserve"> </w:t>
+      </w:r>
+      <w:proofErr w:type="spellStart"/>
+      <w:r>
+        <w:rPr>
+          <w:szCs w:val="32"/>
+          <w:lang w:val="en-US"/>
+        </w:rPr>
+        <w:t>векторных</w:t>
+      </w:r>
+      <w:proofErr w:type="spellEnd"/>
+      <w:r>
+        <w:rPr>
+          <w:szCs w:val="32"/>
+          <w:lang w:val="en-US"/>
+        </w:rPr>
+        <w:t xml:space="preserve"> </w:t>
+      </w:r>
+      <w:proofErr w:type="spellStart"/>
+      <w:r>
+        <w:rPr>
+          <w:szCs w:val="32"/>
+          <w:lang w:val="en-US"/>
+        </w:rPr>
+        <w:t>изображений</w:t>
+      </w:r>
+      <w:proofErr w:type="spellEnd"/>
+      <w:r>
+        <w:rPr>
+          <w:szCs w:val="32"/>
+          <w:lang w:val="en-US"/>
+        </w:rPr>
+        <w:t xml:space="preserve"> </w:t>
+      </w:r>
+      <w:proofErr w:type="spellStart"/>
+      <w:r>
+        <w:rPr>
+          <w:szCs w:val="32"/>
+          <w:lang w:val="en-US"/>
+        </w:rPr>
+        <w:t>разного</w:t>
+      </w:r>
+      <w:proofErr w:type="spellEnd"/>
+      <w:r>
+        <w:rPr>
+          <w:szCs w:val="32"/>
+          <w:lang w:val="en-US"/>
+        </w:rPr>
+        <w:t xml:space="preserve"> </w:t>
+      </w:r>
+      <w:proofErr w:type="spellStart"/>
+      <w:r>
+        <w:rPr>
+          <w:szCs w:val="32"/>
+          <w:lang w:val="en-US"/>
+        </w:rPr>
+        <w:t>типа</w:t>
+      </w:r>
+      <w:proofErr w:type="spellEnd"/>
+      <w:r>
+        <w:rPr>
+          <w:szCs w:val="32"/>
+          <w:lang w:val="en-US"/>
+        </w:rPr>
+        <w:t>.</w:t>
+      </w:r>
+      <w:r>
+        <w:rPr>
+          <w:szCs w:val="32"/>
+          <w:lang w:val="en-US"/>
+        </w:rPr>
+        <w:t xml:space="preserve"> </w:t>
+      </w:r>
+      <w:r>
+        <w:rPr>
+          <w:szCs w:val="32"/>
+        </w:rPr>
+        <w:t xml:space="preserve">В процессе работы использовался ООП язык для анализа </w:t>
+      </w:r>
+      <w:r>
+        <w:rPr>
+          <w:szCs w:val="32"/>
+          <w:lang w:val="en-US"/>
+        </w:rPr>
+        <w:t>R</w:t>
+      </w:r>
+      <w:r>
+        <w:rPr>
+          <w:szCs w:val="32"/>
+          <w:lang w:val="en-US"/>
+        </w:rPr>
+        <w:t>,</w:t>
+      </w:r>
+      <w:r>
+        <w:rPr>
+          <w:szCs w:val="32"/>
+          <w:lang w:val="en-US"/>
+        </w:rPr>
+        <w:t xml:space="preserve"> </w:t>
+      </w:r>
+      <w:r>
+        <w:rPr>
+          <w:szCs w:val="32"/>
+        </w:rPr>
+        <w:t xml:space="preserve">а в качестве </w:t>
+      </w:r>
+      <w:r>
+        <w:rPr>
+          <w:szCs w:val="32"/>
+          <w:lang w:val="en-US"/>
+        </w:rPr>
+        <w:t xml:space="preserve">IDE </w:t>
+      </w:r>
+      <w:r>
+        <w:rPr>
+          <w:szCs w:val="32"/>
+        </w:rPr>
+        <w:t xml:space="preserve">был взят </w:t>
+      </w:r>
+      <w:r>
+        <w:rPr>
+          <w:szCs w:val="32"/>
+          <w:lang w:val="en-US"/>
+        </w:rPr>
+        <w:t xml:space="preserve">open-source </w:t>
+      </w:r>
+      <w:r>
+        <w:rPr>
+          <w:szCs w:val="32"/>
+        </w:rPr>
+        <w:t xml:space="preserve">проект </w:t>
+      </w:r>
+      <w:proofErr w:type="spellStart"/>
+      <w:r>
+        <w:rPr>
+          <w:szCs w:val="32"/>
+          <w:lang w:val="en-US"/>
+        </w:rPr>
+        <w:t>Rstudio</w:t>
+      </w:r>
+      <w:proofErr w:type="spellEnd"/>
+      <w:r>
+        <w:rPr>
+          <w:szCs w:val="32"/>
+        </w:rPr>
+        <w:t>.</w:t>
+      </w:r>
+    </w:p>
+    <w:p>
+      <w:pPr>
+        <w:rPr>
+          <w:szCs w:val="32"/>
+          <w:lang w:val="en-US"/>
+        </w:rPr>
+      </w:pPr>
+    </w:p>
+    <w:p>
+      <w:pPr>
+        <w:rPr>
+          <w:b/>
+          <w:szCs w:val="32"/>
+          <w:lang w:val="en-US"/>
+        </w:rPr>
+      </w:pPr>
+      <w:proofErr w:type="spellStart"/>
+      <w:r>
+        <w:rPr>
+          <w:b/>
+          <w:szCs w:val="32"/>
+          <w:lang w:val="en-US"/>
+        </w:rPr>
+        <w:t>Шахматная</w:t>
+      </w:r>
+      <w:proofErr w:type="spellEnd"/>
+      <w:r>
+        <w:rPr>
+          <w:b/>
+          <w:szCs w:val="32"/>
+          <w:lang w:val="en-US"/>
+        </w:rPr>
+        <w:t xml:space="preserve"> </w:t>
+      </w:r>
+      <w:proofErr w:type="spellStart"/>
+      <w:r>
+        <w:rPr>
+          <w:b/>
+          <w:szCs w:val="32"/>
+          <w:lang w:val="en-US"/>
+        </w:rPr>
+        <w:t>доска</w:t>
+      </w:r>
+      <w:proofErr w:type="spellEnd"/>
+    </w:p>
+    <w:p>
+      <w:pPr>
+        <w:rPr>
+          <w:szCs w:val="32"/>
+          <w:lang w:val="en-US"/>
+        </w:rPr>
+      </w:pPr>
+    </w:p>
+    <w:p>
+      <w:pPr>
+        <w:rPr>
+          <w:szCs w:val="32"/>
+          <w:lang w:val="en-US"/>
+        </w:rPr>
+      </w:pPr>
+      <w:proofErr w:type="gramStart"/>
+      <w:r>
+        <w:rPr>
+          <w:szCs w:val="32"/>
+          <w:lang w:val="en-US"/>
+        </w:rPr>
+        <w:t>plot(</w:t>
+      </w:r>
+      <w:proofErr w:type="gramEnd"/>
+      <w:r>
+        <w:rPr>
+          <w:szCs w:val="32"/>
+          <w:lang w:val="en-US"/>
+        </w:rPr>
+        <w:t>1:9, 1:9, type = "n")</w:t>
+      </w:r>
+    </w:p>
+    <w:p>
+      <w:pPr>
+        <w:rPr>
+          <w:szCs w:val="32"/>
+          <w:lang w:val="en-US"/>
+        </w:rPr>
+      </w:pPr>
+      <w:r>
+        <w:rPr>
+          <w:szCs w:val="32"/>
+          <w:lang w:val="en-US"/>
+        </w:rPr>
+        <w:t>for (</w:t>
+      </w:r>
+      <w:proofErr w:type="spellStart"/>
+      <w:r>
+        <w:rPr>
+          <w:szCs w:val="32"/>
+          <w:lang w:val="en-US"/>
+        </w:rPr>
+        <w:t>i</w:t>
+      </w:r>
+      <w:proofErr w:type="spellEnd"/>
+      <w:r>
+        <w:rPr>
+          <w:szCs w:val="32"/>
+          <w:lang w:val="en-US"/>
+        </w:rPr>
+        <w:t xml:space="preserve"> in 1:8) {</w:t>
       </w:r>
     </w:p>
     <w:p>
@@ -1291,7 +1563,39 @@
           <w:szCs w:val="32"/>
           <w:lang w:val="en-US"/>
         </w:rPr>
-        <w:t>col &lt;- if (i %% 2) c("white", "black") else c("black", "white")</w:t>
+        <w:t>col &lt;- if (</w:t>
+      </w:r>
+      <w:proofErr w:type="spellStart"/>
+      <w:r>
+        <w:rPr>
+          <w:szCs w:val="32"/>
+          <w:lang w:val="en-US"/>
+        </w:rPr>
+        <w:t>i</w:t>
+      </w:r>
+      <w:proofErr w:type="spellEnd"/>
+      <w:r>
+        <w:rPr>
+          <w:szCs w:val="32"/>
+          <w:lang w:val="en-US"/>
+        </w:rPr>
+        <w:t xml:space="preserve"> %% 2) </w:t>
+      </w:r>
+      <w:proofErr w:type="gramStart"/>
+      <w:r>
+        <w:rPr>
+          <w:szCs w:val="32"/>
+          <w:lang w:val="en-US"/>
+        </w:rPr>
+        <w:t>c(</w:t>
+      </w:r>
+      <w:proofErr w:type="gramEnd"/>
+      <w:r>
+        <w:rPr>
+          <w:szCs w:val="32"/>
+          <w:lang w:val="en-US"/>
+        </w:rPr>
+        <w:t>"white", "black") else c("black", "white")</w:t>
       </w:r>
     </w:p>
     <w:p>
@@ -1302,12 +1606,39 @@
           <w:lang w:val="en-US"/>
         </w:rPr>
       </w:pPr>
-      <w:r>
-        <w:rPr>
-          <w:szCs w:val="32"/>
-          <w:lang w:val="en-US"/>
-        </w:rPr>
-        <w:t>rect(i, 1:9, i+1, 9, col = col, border = "white")</w:t>
+      <w:proofErr w:type="spellStart"/>
+      <w:proofErr w:type="gramStart"/>
+      <w:r>
+        <w:rPr>
+          <w:szCs w:val="32"/>
+          <w:lang w:val="en-US"/>
+        </w:rPr>
+        <w:t>rect</w:t>
+      </w:r>
+      <w:proofErr w:type="spellEnd"/>
+      <w:r>
+        <w:rPr>
+          <w:szCs w:val="32"/>
+          <w:lang w:val="en-US"/>
+        </w:rPr>
+        <w:t>(</w:t>
+      </w:r>
+      <w:proofErr w:type="spellStart"/>
+      <w:proofErr w:type="gramEnd"/>
+      <w:r>
+        <w:rPr>
+          <w:szCs w:val="32"/>
+          <w:lang w:val="en-US"/>
+        </w:rPr>
+        <w:t>i</w:t>
+      </w:r>
+      <w:proofErr w:type="spellEnd"/>
+      <w:r>
+        <w:rPr>
+          <w:szCs w:val="32"/>
+          <w:lang w:val="en-US"/>
+        </w:rPr>
+        <w:t>, 1:9, i+1, 9, col = col, border = "white")</w:t>
       </w:r>
     </w:p>
     <w:p>
@@ -1510,7 +1841,32 @@
           <w:szCs w:val="32"/>
           <w:lang w:val="en-US"/>
         </w:rPr>
-        <w:t>t=seq(0,10,0.1)</w:t>
+        <w:t>t=</w:t>
+      </w:r>
+      <w:proofErr w:type="spellStart"/>
+      <w:proofErr w:type="gramStart"/>
+      <w:r>
+        <w:rPr>
+          <w:szCs w:val="32"/>
+          <w:lang w:val="en-US"/>
+        </w:rPr>
+        <w:t>seq</w:t>
+      </w:r>
+      <w:proofErr w:type="spellEnd"/>
+      <w:r>
+        <w:rPr>
+          <w:szCs w:val="32"/>
+          <w:lang w:val="en-US"/>
+        </w:rPr>
+        <w:t>(</w:t>
+      </w:r>
+      <w:proofErr w:type="gramEnd"/>
+      <w:r>
+        <w:rPr>
+          <w:szCs w:val="32"/>
+          <w:lang w:val="en-US"/>
+        </w:rPr>
+        <w:t>0,10,0.1)</w:t>
       </w:r>
     </w:p>
     <w:p>
@@ -1535,12 +1891,62 @@
           <w:lang w:val="en-US"/>
         </w:rPr>
       </w:pPr>
-      <w:r>
-        <w:rPr>
-          <w:szCs w:val="32"/>
-          <w:lang w:val="en-US"/>
-        </w:rPr>
-        <w:t>plot(t,y,type="l", xlab="time", ylab="Sine wave")</w:t>
+      <w:proofErr w:type="gramStart"/>
+      <w:r>
+        <w:rPr>
+          <w:szCs w:val="32"/>
+          <w:lang w:val="en-US"/>
+        </w:rPr>
+        <w:t>plot(</w:t>
+      </w:r>
+      <w:proofErr w:type="spellStart"/>
+      <w:proofErr w:type="gramEnd"/>
+      <w:r>
+        <w:rPr>
+          <w:szCs w:val="32"/>
+          <w:lang w:val="en-US"/>
+        </w:rPr>
+        <w:t>t,y,type</w:t>
+      </w:r>
+      <w:proofErr w:type="spellEnd"/>
+      <w:r>
+        <w:rPr>
+          <w:szCs w:val="32"/>
+          <w:lang w:val="en-US"/>
+        </w:rPr>
+        <w:t xml:space="preserve">="l", </w:t>
+      </w:r>
+      <w:proofErr w:type="spellStart"/>
+      <w:r>
+        <w:rPr>
+          <w:szCs w:val="32"/>
+          <w:lang w:val="en-US"/>
+        </w:rPr>
+        <w:t>xlab</w:t>
+      </w:r>
+      <w:proofErr w:type="spellEnd"/>
+      <w:r>
+        <w:rPr>
+          <w:szCs w:val="32"/>
+          <w:lang w:val="en-US"/>
+        </w:rPr>
+        <w:t xml:space="preserve">="time", </w:t>
+      </w:r>
+      <w:proofErr w:type="spellStart"/>
+      <w:r>
+        <w:rPr>
+          <w:szCs w:val="32"/>
+          <w:lang w:val="en-US"/>
+        </w:rPr>
+        <w:t>ylab</w:t>
+      </w:r>
+      <w:proofErr w:type="spellEnd"/>
+      <w:r>
+        <w:rPr>
+          <w:szCs w:val="32"/>
+          <w:lang w:val="en-US"/>
+        </w:rPr>
+        <w:t>="Sine wave")</w:t>
       </w:r>
     </w:p>
     <w:p>
@@ -1628,102 +2034,274 @@
     </w:p>
     <w:p>
       <w:pPr>
-        <w:jc w:val="center"/>
-        <w:rPr>
-          <w:b/>
-          <w:sz w:val="32"/>
-          <w:szCs w:val="32"/>
-          <w:lang w:val="en-US"/>
-        </w:rPr>
-      </w:pPr>
-    </w:p>
-    <w:p>
-      <w:pPr>
-        <w:rPr>
-          <w:b/>
-          <w:szCs w:val="32"/>
-        </w:rPr>
-      </w:pPr>
-      <w:r>
-        <w:rPr>
-          <w:b/>
-          <w:szCs w:val="32"/>
-        </w:rPr>
-        <w:t>Кольца Ньютона</w:t>
-      </w:r>
-    </w:p>
-    <w:p>
-      <w:pPr>
-        <w:rPr>
-          <w:szCs w:val="32"/>
-        </w:rPr>
-      </w:pPr>
-    </w:p>
-    <w:p>
-      <w:pPr>
-        <w:rPr>
-          <w:szCs w:val="32"/>
-        </w:rPr>
-      </w:pPr>
-    </w:p>
-    <w:p>
-      <w:pPr>
-        <w:rPr>
-          <w:b/>
-          <w:szCs w:val="32"/>
-        </w:rPr>
-      </w:pPr>
-      <w:r>
-        <w:rPr>
-          <w:b/>
-          <w:szCs w:val="32"/>
-        </w:rPr>
+        <w:rPr>
+          <w:b/>
+          <w:szCs w:val="32"/>
+        </w:rPr>
+      </w:pPr>
+    </w:p>
+    <w:p>
+      <w:pPr>
+        <w:rPr>
+          <w:szCs w:val="32"/>
+        </w:rPr>
+      </w:pPr>
+    </w:p>
+    <w:p>
+      <w:pPr>
+        <w:rPr>
+          <w:b/>
+          <w:szCs w:val="32"/>
+        </w:rPr>
+      </w:pPr>
+    </w:p>
+    <w:p>
+      <w:pPr>
+        <w:rPr>
+          <w:b/>
+          <w:szCs w:val="32"/>
+        </w:rPr>
+      </w:pPr>
+    </w:p>
+    <w:p>
+      <w:pPr>
+        <w:rPr>
+          <w:b/>
+          <w:szCs w:val="32"/>
+        </w:rPr>
+      </w:pPr>
+    </w:p>
+    <w:p>
+      <w:pPr>
+        <w:rPr>
+          <w:b/>
+          <w:szCs w:val="32"/>
+        </w:rPr>
+      </w:pPr>
+    </w:p>
+    <w:p>
+      <w:pPr>
+        <w:rPr>
+          <w:b/>
+          <w:szCs w:val="32"/>
+        </w:rPr>
+      </w:pPr>
+    </w:p>
+    <w:p>
+      <w:pPr>
+        <w:rPr>
+          <w:b/>
+          <w:szCs w:val="32"/>
+        </w:rPr>
+      </w:pPr>
+    </w:p>
+    <w:p>
+      <w:pPr>
+        <w:rPr>
+          <w:b/>
+          <w:szCs w:val="32"/>
+        </w:rPr>
+      </w:pPr>
+    </w:p>
+    <w:p>
+      <w:pPr>
+        <w:rPr>
+          <w:b/>
+          <w:szCs w:val="32"/>
+        </w:rPr>
+      </w:pPr>
+    </w:p>
+    <w:p>
+      <w:pPr>
+        <w:rPr>
+          <w:b/>
+          <w:szCs w:val="32"/>
+        </w:rPr>
+      </w:pPr>
+    </w:p>
+    <w:p>
+      <w:pPr>
+        <w:rPr>
+          <w:b/>
+          <w:szCs w:val="32"/>
+        </w:rPr>
+      </w:pPr>
+      <w:r>
+        <w:rPr>
+          <w:b/>
+          <w:szCs w:val="32"/>
+        </w:rPr>
+        <w:lastRenderedPageBreak/>
         <w:t>Гауссов пучок</w:t>
       </w:r>
     </w:p>
     <w:p>
       <w:pPr>
         <w:rPr>
-          <w:szCs w:val="32"/>
-          <w:lang w:val="en-US"/>
-        </w:rPr>
-      </w:pPr>
-      <w:r>
-        <w:rPr>
-          <w:szCs w:val="32"/>
-          <w:lang w:val="en-US"/>
-        </w:rPr>
-        <w:t>x&lt;-seq(-4,4,length=200)</w:t>
-      </w:r>
-    </w:p>
-    <w:p>
-      <w:pPr>
-        <w:rPr>
-          <w:szCs w:val="32"/>
-          <w:lang w:val="en-US"/>
-        </w:rPr>
-      </w:pPr>
-      <w:r>
-        <w:rPr>
-          <w:szCs w:val="32"/>
-          <w:lang w:val="en-US"/>
-        </w:rPr>
-        <w:t>y&lt;-dnorm(x,mean=0, sd=1)</w:t>
-      </w:r>
-    </w:p>
-    <w:p>
-      <w:pPr>
-        <w:rPr>
-          <w:szCs w:val="32"/>
-          <w:lang w:val="en-US"/>
-        </w:rPr>
-      </w:pPr>
-      <w:r>
-        <w:rPr>
-          <w:szCs w:val="32"/>
-          <w:lang w:val="en-US"/>
-        </w:rPr>
-        <w:t>plot(x,y, type="l", lwd=2)</w:t>
+          <w:b/>
+          <w:szCs w:val="32"/>
+        </w:rPr>
+      </w:pPr>
+    </w:p>
+    <w:p>
+      <w:pPr>
+        <w:rPr>
+          <w:szCs w:val="32"/>
+          <w:lang w:val="en-US"/>
+        </w:rPr>
+      </w:pPr>
+      <w:r>
+        <w:rPr>
+          <w:szCs w:val="32"/>
+          <w:lang w:val="en-US"/>
+        </w:rPr>
+        <w:t>x&lt;-</w:t>
+      </w:r>
+      <w:proofErr w:type="spellStart"/>
+      <w:r>
+        <w:rPr>
+          <w:szCs w:val="32"/>
+          <w:lang w:val="en-US"/>
+        </w:rPr>
+        <w:t>seq</w:t>
+      </w:r>
+      <w:proofErr w:type="spellEnd"/>
+      <w:r>
+        <w:rPr>
+          <w:szCs w:val="32"/>
+          <w:lang w:val="en-US"/>
+        </w:rPr>
+        <w:t>(-4,</w:t>
+      </w:r>
+      <w:proofErr w:type="gramStart"/>
+      <w:r>
+        <w:rPr>
+          <w:szCs w:val="32"/>
+          <w:lang w:val="en-US"/>
+        </w:rPr>
+        <w:t>4,length</w:t>
+      </w:r>
+      <w:proofErr w:type="gramEnd"/>
+      <w:r>
+        <w:rPr>
+          <w:szCs w:val="32"/>
+          <w:lang w:val="en-US"/>
+        </w:rPr>
+        <w:t>=200)</w:t>
+      </w:r>
+    </w:p>
+    <w:p>
+      <w:pPr>
+        <w:rPr>
+          <w:szCs w:val="32"/>
+          <w:lang w:val="en-US"/>
+        </w:rPr>
+      </w:pPr>
+      <w:r>
+        <w:rPr>
+          <w:szCs w:val="32"/>
+          <w:lang w:val="en-US"/>
+        </w:rPr>
+        <w:t>y&lt;-</w:t>
+      </w:r>
+      <w:proofErr w:type="spellStart"/>
+      <w:proofErr w:type="gramStart"/>
+      <w:r>
+        <w:rPr>
+          <w:szCs w:val="32"/>
+          <w:lang w:val="en-US"/>
+        </w:rPr>
+        <w:t>dnorm</w:t>
+      </w:r>
+      <w:proofErr w:type="spellEnd"/>
+      <w:r>
+        <w:rPr>
+          <w:szCs w:val="32"/>
+          <w:lang w:val="en-US"/>
+        </w:rPr>
+        <w:t>(</w:t>
+      </w:r>
+      <w:proofErr w:type="spellStart"/>
+      <w:proofErr w:type="gramEnd"/>
+      <w:r>
+        <w:rPr>
+          <w:szCs w:val="32"/>
+          <w:lang w:val="en-US"/>
+        </w:rPr>
+        <w:t>x,mean</w:t>
+      </w:r>
+      <w:proofErr w:type="spellEnd"/>
+      <w:r>
+        <w:rPr>
+          <w:szCs w:val="32"/>
+          <w:lang w:val="en-US"/>
+        </w:rPr>
+        <w:t xml:space="preserve">=0, </w:t>
+      </w:r>
+      <w:proofErr w:type="spellStart"/>
+      <w:r>
+        <w:rPr>
+          <w:szCs w:val="32"/>
+          <w:lang w:val="en-US"/>
+        </w:rPr>
+        <w:t>sd</w:t>
+      </w:r>
+      <w:proofErr w:type="spellEnd"/>
+      <w:r>
+        <w:rPr>
+          <w:szCs w:val="32"/>
+          <w:lang w:val="en-US"/>
+        </w:rPr>
+        <w:t>=1)</w:t>
+      </w:r>
+    </w:p>
+    <w:p>
+      <w:pPr>
+        <w:rPr>
+          <w:szCs w:val="32"/>
+          <w:lang w:val="en-US"/>
+        </w:rPr>
+      </w:pPr>
+      <w:proofErr w:type="gramStart"/>
+      <w:r>
+        <w:rPr>
+          <w:szCs w:val="32"/>
+          <w:lang w:val="en-US"/>
+        </w:rPr>
+        <w:t>plot(</w:t>
+      </w:r>
+      <w:proofErr w:type="spellStart"/>
+      <w:proofErr w:type="gramEnd"/>
+      <w:r>
+        <w:rPr>
+          <w:szCs w:val="32"/>
+          <w:lang w:val="en-US"/>
+        </w:rPr>
+        <w:t>x,y</w:t>
+      </w:r>
+      <w:proofErr w:type="spellEnd"/>
+      <w:r>
+        <w:rPr>
+          <w:szCs w:val="32"/>
+          <w:lang w:val="en-US"/>
+        </w:rPr>
+        <w:t xml:space="preserve">, type="l", </w:t>
+      </w:r>
+      <w:proofErr w:type="spellStart"/>
+      <w:r>
+        <w:rPr>
+          <w:szCs w:val="32"/>
+          <w:lang w:val="en-US"/>
+        </w:rPr>
+        <w:t>lwd</w:t>
+      </w:r>
+      <w:proofErr w:type="spellEnd"/>
+      <w:r>
+        <w:rPr>
+          <w:szCs w:val="32"/>
+          <w:lang w:val="en-US"/>
+        </w:rPr>
+        <w:t>=2)</w:t>
       </w:r>
     </w:p>
     <w:p>
@@ -1755,7 +2333,6 @@
           <w:szCs w:val="32"/>
           <w:lang w:eastAsia="ru-RU"/>
         </w:rPr>
-        <w:lastRenderedPageBreak/>
         <w:drawing>
           <wp:inline distT="0" distB="0" distL="0" distR="0" wp14:anchorId="3E7D40AB" wp14:editId="38699257">
             <wp:extent cx="5930265" cy="4699000"/>
@@ -1949,6 +2526,501 @@
     </w:p>
     <w:p>
       <w:pPr>
+        <w:jc w:val="center"/>
+        <w:rPr>
+          <w:b/>
+          <w:sz w:val="32"/>
+          <w:szCs w:val="32"/>
+        </w:rPr>
+      </w:pPr>
+    </w:p>
+    <w:p>
+      <w:pPr>
+        <w:tabs>
+          <w:tab w:val="left" w:pos="2025"/>
+        </w:tabs>
+        <w:rPr>
+          <w:b/>
+          <w:sz w:val="32"/>
+          <w:szCs w:val="32"/>
+          <w:lang w:val="en-US"/>
+        </w:rPr>
+      </w:pPr>
+      <w:r>
+        <w:rPr>
+          <w:b/>
+          <w:sz w:val="32"/>
+          <w:szCs w:val="32"/>
+          <w:lang w:val="en-US"/>
+        </w:rPr>
+        <w:lastRenderedPageBreak/>
+        <w:tab/>
+      </w:r>
+    </w:p>
+    <w:p>
+      <w:pPr>
+        <w:rPr>
+          <w:b/>
+          <w:szCs w:val="32"/>
+        </w:rPr>
+      </w:pPr>
+      <w:r>
+        <w:rPr>
+          <w:b/>
+          <w:szCs w:val="32"/>
+        </w:rPr>
+        <w:t>Кольца Ньютона</w:t>
+      </w:r>
+    </w:p>
+    <w:p>
+      <w:pPr>
+        <w:rPr>
+          <w:szCs w:val="32"/>
+        </w:rPr>
+      </w:pPr>
+    </w:p>
+    <w:p>
+      <w:pPr>
+        <w:jc w:val="center"/>
+        <w:rPr>
+          <w:b/>
+          <w:sz w:val="32"/>
+          <w:szCs w:val="32"/>
+        </w:rPr>
+      </w:pPr>
+    </w:p>
+    <w:p>
+      <w:pPr>
+        <w:jc w:val="center"/>
+        <w:rPr>
+          <w:b/>
+          <w:sz w:val="32"/>
+          <w:szCs w:val="32"/>
+        </w:rPr>
+      </w:pPr>
+    </w:p>
+    <w:p>
+      <w:pPr>
+        <w:tabs>
+          <w:tab w:val="left" w:pos="2082"/>
+        </w:tabs>
+        <w:jc w:val="center"/>
+        <w:rPr>
+          <w:b/>
+          <w:sz w:val="32"/>
+        </w:rPr>
+      </w:pPr>
+    </w:p>
+    <w:p>
+      <w:pPr>
+        <w:tabs>
+          <w:tab w:val="left" w:pos="2082"/>
+        </w:tabs>
+        <w:jc w:val="center"/>
+        <w:rPr>
+          <w:b/>
+          <w:sz w:val="32"/>
+        </w:rPr>
+      </w:pPr>
+    </w:p>
+    <w:p>
+      <w:pPr>
+        <w:tabs>
+          <w:tab w:val="left" w:pos="2082"/>
+        </w:tabs>
+        <w:jc w:val="center"/>
+        <w:rPr>
+          <w:b/>
+          <w:sz w:val="32"/>
+        </w:rPr>
+      </w:pPr>
+    </w:p>
+    <w:p>
+      <w:pPr>
+        <w:tabs>
+          <w:tab w:val="left" w:pos="2082"/>
+        </w:tabs>
+        <w:jc w:val="center"/>
+        <w:rPr>
+          <w:b/>
+          <w:sz w:val="32"/>
+        </w:rPr>
+      </w:pPr>
+    </w:p>
+    <w:p>
+      <w:pPr>
+        <w:tabs>
+          <w:tab w:val="left" w:pos="2082"/>
+        </w:tabs>
+        <w:jc w:val="center"/>
+        <w:rPr>
+          <w:b/>
+          <w:sz w:val="32"/>
+        </w:rPr>
+      </w:pPr>
+    </w:p>
+    <w:p>
+      <w:pPr>
+        <w:tabs>
+          <w:tab w:val="left" w:pos="2082"/>
+        </w:tabs>
+        <w:jc w:val="center"/>
+        <w:rPr>
+          <w:b/>
+          <w:sz w:val="32"/>
+        </w:rPr>
+      </w:pPr>
+    </w:p>
+    <w:p>
+      <w:pPr>
+        <w:tabs>
+          <w:tab w:val="left" w:pos="2082"/>
+        </w:tabs>
+        <w:jc w:val="center"/>
+        <w:rPr>
+          <w:b/>
+          <w:sz w:val="32"/>
+        </w:rPr>
+      </w:pPr>
+    </w:p>
+    <w:p>
+      <w:pPr>
+        <w:tabs>
+          <w:tab w:val="left" w:pos="2082"/>
+        </w:tabs>
+        <w:jc w:val="center"/>
+        <w:rPr>
+          <w:b/>
+          <w:sz w:val="32"/>
+        </w:rPr>
+      </w:pPr>
+    </w:p>
+    <w:p>
+      <w:pPr>
+        <w:tabs>
+          <w:tab w:val="left" w:pos="2082"/>
+        </w:tabs>
+        <w:jc w:val="center"/>
+        <w:rPr>
+          <w:b/>
+          <w:sz w:val="32"/>
+        </w:rPr>
+      </w:pPr>
+    </w:p>
+    <w:p>
+      <w:pPr>
+        <w:tabs>
+          <w:tab w:val="left" w:pos="2082"/>
+        </w:tabs>
+        <w:jc w:val="center"/>
+        <w:rPr>
+          <w:b/>
+          <w:sz w:val="32"/>
+        </w:rPr>
+      </w:pPr>
+    </w:p>
+    <w:p>
+      <w:pPr>
+        <w:tabs>
+          <w:tab w:val="left" w:pos="2082"/>
+        </w:tabs>
+        <w:jc w:val="center"/>
+        <w:rPr>
+          <w:b/>
+          <w:sz w:val="32"/>
+        </w:rPr>
+      </w:pPr>
+    </w:p>
+    <w:p>
+      <w:pPr>
+        <w:tabs>
+          <w:tab w:val="left" w:pos="2082"/>
+        </w:tabs>
+        <w:jc w:val="center"/>
+        <w:rPr>
+          <w:b/>
+          <w:sz w:val="32"/>
+        </w:rPr>
+      </w:pPr>
+    </w:p>
+    <w:p>
+      <w:pPr>
+        <w:tabs>
+          <w:tab w:val="left" w:pos="2082"/>
+        </w:tabs>
+        <w:jc w:val="center"/>
+        <w:rPr>
+          <w:b/>
+          <w:sz w:val="32"/>
+        </w:rPr>
+      </w:pPr>
+    </w:p>
+    <w:p>
+      <w:pPr>
+        <w:tabs>
+          <w:tab w:val="left" w:pos="2082"/>
+        </w:tabs>
+        <w:jc w:val="center"/>
+        <w:rPr>
+          <w:b/>
+          <w:sz w:val="32"/>
+        </w:rPr>
+      </w:pPr>
+    </w:p>
+    <w:p>
+      <w:pPr>
+        <w:tabs>
+          <w:tab w:val="left" w:pos="2082"/>
+        </w:tabs>
+        <w:jc w:val="center"/>
+        <w:rPr>
+          <w:b/>
+          <w:sz w:val="32"/>
+        </w:rPr>
+      </w:pPr>
+    </w:p>
+    <w:p>
+      <w:pPr>
+        <w:tabs>
+          <w:tab w:val="left" w:pos="2082"/>
+        </w:tabs>
+        <w:jc w:val="center"/>
+        <w:rPr>
+          <w:b/>
+          <w:sz w:val="32"/>
+        </w:rPr>
+      </w:pPr>
+    </w:p>
+    <w:p>
+      <w:pPr>
+        <w:tabs>
+          <w:tab w:val="left" w:pos="2082"/>
+        </w:tabs>
+        <w:jc w:val="center"/>
+        <w:rPr>
+          <w:b/>
+          <w:sz w:val="32"/>
+        </w:rPr>
+      </w:pPr>
+    </w:p>
+    <w:p>
+      <w:pPr>
+        <w:tabs>
+          <w:tab w:val="left" w:pos="2082"/>
+        </w:tabs>
+        <w:jc w:val="center"/>
+        <w:rPr>
+          <w:b/>
+          <w:sz w:val="32"/>
+        </w:rPr>
+      </w:pPr>
+    </w:p>
+    <w:p>
+      <w:pPr>
+        <w:tabs>
+          <w:tab w:val="left" w:pos="2082"/>
+        </w:tabs>
+        <w:jc w:val="center"/>
+        <w:rPr>
+          <w:b/>
+          <w:sz w:val="32"/>
+        </w:rPr>
+      </w:pPr>
+    </w:p>
+    <w:p>
+      <w:pPr>
+        <w:tabs>
+          <w:tab w:val="left" w:pos="2082"/>
+        </w:tabs>
+        <w:jc w:val="center"/>
+        <w:rPr>
+          <w:b/>
+          <w:sz w:val="32"/>
+        </w:rPr>
+      </w:pPr>
+    </w:p>
+    <w:p>
+      <w:pPr>
+        <w:tabs>
+          <w:tab w:val="left" w:pos="2082"/>
+        </w:tabs>
+        <w:jc w:val="center"/>
+        <w:rPr>
+          <w:b/>
+          <w:sz w:val="32"/>
+        </w:rPr>
+      </w:pPr>
+    </w:p>
+    <w:p>
+      <w:pPr>
+        <w:tabs>
+          <w:tab w:val="left" w:pos="2082"/>
+        </w:tabs>
+        <w:jc w:val="center"/>
+        <w:rPr>
+          <w:b/>
+          <w:sz w:val="32"/>
+        </w:rPr>
+      </w:pPr>
+    </w:p>
+    <w:p>
+      <w:pPr>
+        <w:tabs>
+          <w:tab w:val="left" w:pos="2082"/>
+        </w:tabs>
+        <w:jc w:val="center"/>
+        <w:rPr>
+          <w:b/>
+          <w:sz w:val="32"/>
+        </w:rPr>
+      </w:pPr>
+    </w:p>
+    <w:p>
+      <w:pPr>
+        <w:tabs>
+          <w:tab w:val="left" w:pos="2082"/>
+        </w:tabs>
+        <w:jc w:val="center"/>
+        <w:rPr>
+          <w:b/>
+          <w:sz w:val="32"/>
+        </w:rPr>
+      </w:pPr>
+    </w:p>
+    <w:p>
+      <w:pPr>
+        <w:tabs>
+          <w:tab w:val="left" w:pos="2082"/>
+        </w:tabs>
+        <w:jc w:val="center"/>
+        <w:rPr>
+          <w:b/>
+          <w:sz w:val="32"/>
+        </w:rPr>
+      </w:pPr>
+    </w:p>
+    <w:p>
+      <w:pPr>
+        <w:tabs>
+          <w:tab w:val="left" w:pos="2082"/>
+        </w:tabs>
+        <w:jc w:val="center"/>
+        <w:rPr>
+          <w:b/>
+          <w:sz w:val="32"/>
+        </w:rPr>
+      </w:pPr>
+    </w:p>
+    <w:p>
+      <w:pPr>
+        <w:tabs>
+          <w:tab w:val="left" w:pos="2082"/>
+        </w:tabs>
+        <w:jc w:val="center"/>
+        <w:rPr>
+          <w:b/>
+          <w:sz w:val="32"/>
+        </w:rPr>
+      </w:pPr>
+    </w:p>
+    <w:p>
+      <w:pPr>
+        <w:tabs>
+          <w:tab w:val="left" w:pos="2082"/>
+        </w:tabs>
+        <w:jc w:val="center"/>
+        <w:rPr>
+          <w:b/>
+          <w:sz w:val="32"/>
+        </w:rPr>
+      </w:pPr>
+    </w:p>
+    <w:p>
+      <w:pPr>
+        <w:tabs>
+          <w:tab w:val="left" w:pos="2082"/>
+        </w:tabs>
+        <w:jc w:val="center"/>
+        <w:rPr>
+          <w:b/>
+          <w:sz w:val="32"/>
+        </w:rPr>
+      </w:pPr>
+    </w:p>
+    <w:p>
+      <w:pPr>
+        <w:tabs>
+          <w:tab w:val="left" w:pos="2082"/>
+        </w:tabs>
+        <w:jc w:val="center"/>
+        <w:rPr>
+          <w:b/>
+          <w:sz w:val="32"/>
+        </w:rPr>
+      </w:pPr>
+    </w:p>
+    <w:p>
+      <w:pPr>
+        <w:tabs>
+          <w:tab w:val="left" w:pos="2082"/>
+        </w:tabs>
+        <w:jc w:val="center"/>
+        <w:rPr>
+          <w:b/>
+          <w:sz w:val="32"/>
+        </w:rPr>
+      </w:pPr>
+    </w:p>
+    <w:p>
+      <w:pPr>
+        <w:tabs>
+          <w:tab w:val="left" w:pos="2082"/>
+        </w:tabs>
+        <w:jc w:val="center"/>
+        <w:rPr>
+          <w:b/>
+          <w:sz w:val="32"/>
+        </w:rPr>
+      </w:pPr>
+    </w:p>
+    <w:p>
+      <w:pPr>
+        <w:tabs>
+          <w:tab w:val="left" w:pos="2082"/>
+        </w:tabs>
+        <w:jc w:val="center"/>
+        <w:rPr>
+          <w:b/>
+          <w:sz w:val="32"/>
+        </w:rPr>
+      </w:pPr>
+    </w:p>
+    <w:p>
+      <w:pPr>
+        <w:tabs>
+          <w:tab w:val="left" w:pos="2082"/>
+        </w:tabs>
+        <w:jc w:val="center"/>
+        <w:rPr>
+          <w:b/>
+          <w:sz w:val="32"/>
+        </w:rPr>
+      </w:pPr>
+    </w:p>
+    <w:p>
+      <w:pPr>
+        <w:tabs>
+          <w:tab w:val="left" w:pos="2082"/>
+        </w:tabs>
+        <w:jc w:val="center"/>
+        <w:rPr>
+          <w:b/>
+          <w:sz w:val="32"/>
+        </w:rPr>
+      </w:pPr>
+    </w:p>
+    <w:p>
+      <w:pPr>
         <w:tabs>
           <w:tab w:val="left" w:pos="2082"/>
         </w:tabs>
@@ -2009,20 +3081,11 @@
           <w:numId w:val="3"/>
         </w:numPr>
       </w:pPr>
-      <w:hyperlink r:id="rId11" w:history="1">
-        <w:r>
-          <w:rPr>
-            <w:rStyle w:val="a3"/>
-          </w:rPr>
-          <w:t>http://brm.io/matter-js/docs/</w:t>
-        </w:r>
-      </w:hyperlink>
-    </w:p>
-    <w:p>
-      <w:pPr>
-        <w:pStyle w:val="a4"/>
-      </w:pPr>
-    </w:p>
+      <w:r>
+        <w:t>https://www.rstudio.com/resources/cheatsheets/</w:t>
+      </w:r>
+    </w:p>
+    <w:p/>
     <w:p>
       <w:pPr>
         <w:pStyle w:val="a4"/>
@@ -2031,14 +3094,9 @@
           <w:numId w:val="3"/>
         </w:numPr>
       </w:pPr>
-      <w:hyperlink r:id="rId12" w:history="1">
-        <w:r>
-          <w:rPr>
-            <w:rStyle w:val="a3"/>
-          </w:rPr>
-          <w:t>http://api.jquery.com</w:t>
-        </w:r>
-      </w:hyperlink>
+      <w:r>
+        <w:t>https://www.gnu.org/software/octave/doc/interpreter/</w:t>
+      </w:r>
     </w:p>
     <w:p>
       <w:pPr>
@@ -2053,35 +3111,15 @@
           <w:numId w:val="3"/>
         </w:numPr>
       </w:pPr>
-      <w:hyperlink r:id="rId13" w:history="1">
-        <w:r>
-          <w:rPr>
-            <w:rStyle w:val="a3"/>
-          </w:rPr>
-          <w:t>https://ru.wikipedia.org/wiki/Доска_Гальтона</w:t>
-        </w:r>
-      </w:hyperlink>
-    </w:p>
-    <w:p>
-      <w:pPr>
-        <w:ind w:left="360"/>
-      </w:pPr>
-    </w:p>
-    <w:p>
-      <w:pPr>
-        <w:pStyle w:val="a4"/>
-        <w:numPr>
-          <w:ilvl w:val="0"/>
-          <w:numId w:val="3"/>
-        </w:numPr>
-      </w:pPr>
-      <w:r>
-        <w:t>https://intellect.ml/doska-galtona-kvinkunks-dlya-demonstratsii-tsentralnoj-predelnoj-teoremy-4623</w:t>
+      <w:r>
+        <w:t>https://ru.wikipedia.org/wiki/Гауссов_пучок</w:t>
       </w:r>
     </w:p>
     <w:p/>
-    <w:p/>
-    <w:p/>
+    <w:p>
+      <w:bookmarkStart w:id="0" w:name="_GoBack"/>
+      <w:bookmarkEnd w:id="0"/>
+    </w:p>
     <w:sectPr>
       <w:pgSz w:w="11900" w:h="16840"/>
       <w:pgMar w:top="1134" w:right="850" w:bottom="1134" w:left="1701" w:header="708" w:footer="708" w:gutter="0"/>
@@ -2851,6 +3889,18 @@
       <w:contextualSpacing/>
     </w:pPr>
   </w:style>
+  <w:style w:type="character" w:styleId="a5">
+    <w:name w:val="FollowedHyperlink"/>
+    <w:basedOn w:val="a0"/>
+    <w:uiPriority w:val="99"/>
+    <w:semiHidden/>
+    <w:unhideWhenUsed/>
+    <w:rsid w:val="00F1734F"/>
+    <w:rPr>
+      <w:color w:val="954F72" w:themeColor="followedHyperlink"/>
+      <w:u w:val="single"/>
+    </w:rPr>
+  </w:style>
 </w:styles>
 </file>
 

</xml_diff>

<commit_message>
add last image in OPIS IPR_1
</commit_message>
<xml_diff>
--- a/OPIS/IPR_1/OPIS_IPR_1.docx
+++ b/OPIS/IPR_1/OPIS_IPR_1.docx
@@ -160,6 +160,8 @@
           <w:lang w:eastAsia="ru-RU"/>
         </w:rPr>
       </w:pPr>
+      <w:bookmarkStart w:id="0" w:name="_GoBack"/>
+      <w:bookmarkEnd w:id="0"/>
     </w:p>
     <w:p>
       <w:pPr>
@@ -907,87 +909,52 @@
         </w:r>
       </w:hyperlink>
       <w:r>
-        <w:t xml:space="preserve"> )</w:t>
+        <w:t xml:space="preserve"> ) </w:t>
+      </w:r>
+      <w:r>
+        <w:t xml:space="preserve">Это высоко уровневый язык с графической оболочкой для удобства пользователя с открытым исходным кодом. </w:t>
+      </w:r>
+      <w:r>
+        <w:t xml:space="preserve">Отличная альтернатива,  с </w:t>
+      </w:r>
+      <w:r>
+        <w:t xml:space="preserve">большими возможностями может служить язык программирования </w:t>
+      </w:r>
+      <w:r>
+        <w:rPr>
+          <w:lang w:val="en-US"/>
+        </w:rPr>
+        <w:t>R</w:t>
+      </w:r>
+      <w:r>
+        <w:t xml:space="preserve"> с бесплатно распространяемой </w:t>
+      </w:r>
+      <w:r>
+        <w:rPr>
+          <w:lang w:val="en-US"/>
+        </w:rPr>
+        <w:t xml:space="preserve">IDE ( </w:t>
+      </w:r>
+      <w:r>
+        <w:t xml:space="preserve">с англ. </w:t>
+      </w:r>
+      <w:r>
+        <w:t>Integrated Development Environment</w:t>
+      </w:r>
+      <w:r>
+        <w:t xml:space="preserve"> – интегрированная среда разработки</w:t>
+      </w:r>
+      <w:r>
+        <w:t>)</w:t>
       </w:r>
       <w:r>
         <w:t xml:space="preserve"> </w:t>
       </w:r>
       <w:r>
-        <w:t xml:space="preserve">Это высоко уровневый язык с графической оболочкой для удобства пользователя с открытым исходным кодом. </w:t>
-      </w:r>
-      <w:r>
-        <w:t xml:space="preserve">Отличная альтернатива,  с </w:t>
-      </w:r>
-      <w:r>
-        <w:t xml:space="preserve">большими возможностями может служить язык программирования </w:t>
-      </w:r>
-      <w:r>
-        <w:rPr>
-          <w:lang w:val="en-US"/>
-        </w:rPr>
-        <w:t>R</w:t>
-      </w:r>
-      <w:r>
-        <w:t xml:space="preserve"> с бесплатно распространяемой </w:t>
-      </w:r>
-      <w:r>
-        <w:rPr>
-          <w:lang w:val="en-US"/>
-        </w:rPr>
-        <w:t xml:space="preserve">IDE ( </w:t>
-      </w:r>
-      <w:r>
-        <w:t xml:space="preserve">с англ. </w:t>
-      </w:r>
-      <w:proofErr w:type="spellStart"/>
-      <w:r>
-        <w:t>Integrated</w:t>
-      </w:r>
-      <w:proofErr w:type="spellEnd"/>
-      <w:r>
-        <w:t xml:space="preserve"> </w:t>
-      </w:r>
-      <w:proofErr w:type="spellStart"/>
-      <w:r>
-        <w:t>Development</w:t>
-      </w:r>
-      <w:proofErr w:type="spellEnd"/>
-      <w:r>
-        <w:t xml:space="preserve"> </w:t>
-      </w:r>
-      <w:proofErr w:type="spellStart"/>
-      <w:r>
-        <w:t>Environment</w:t>
-      </w:r>
-      <w:proofErr w:type="spellEnd"/>
-      <w:r>
-        <w:t xml:space="preserve"> – интегрированная среда разработки</w:t>
-      </w:r>
-      <w:r>
-        <w:t>)</w:t>
-      </w:r>
-      <w:r>
-        <w:t xml:space="preserve"> </w:t>
-      </w:r>
-      <w:r>
-        <w:rPr>
-          <w:lang w:val="en-US"/>
-        </w:rPr>
-        <w:t>Octave-</w:t>
-      </w:r>
-      <w:proofErr w:type="spellStart"/>
-      <w:r>
-        <w:rPr>
-          <w:lang w:val="en-US"/>
-        </w:rPr>
-        <w:t>gui</w:t>
-      </w:r>
-      <w:proofErr w:type="spellEnd"/>
-      <w:r>
-        <w:rPr>
-          <w:lang w:val="en-US"/>
-        </w:rPr>
-        <w:t xml:space="preserve"> ( </w:t>
+        <w:rPr>
+          <w:lang w:val="en-US"/>
+        </w:rPr>
+        <w:t xml:space="preserve">Octave-gui ( </w:t>
       </w:r>
       <w:r>
         <w:t xml:space="preserve">сайт продукта </w:t>
@@ -1232,15 +1199,13 @@
           <w:szCs w:val="32"/>
         </w:rPr>
       </w:pPr>
-      <w:proofErr w:type="spellStart"/>
-      <w:r>
-        <w:rPr>
-          <w:szCs w:val="32"/>
-          <w:lang w:val="en-US"/>
-        </w:rPr>
-        <w:t>Целью</w:t>
-      </w:r>
-      <w:proofErr w:type="spellEnd"/>
+      <w:r>
+        <w:rPr>
+          <w:szCs w:val="32"/>
+          <w:lang w:val="en-US"/>
+        </w:rPr>
+        <w:t>Целью работы было построение векторных изображений разного типа.</w:t>
+      </w:r>
       <w:r>
         <w:rPr>
           <w:szCs w:val="32"/>
@@ -1248,15 +1213,26 @@
         </w:rPr>
         <w:t xml:space="preserve"> </w:t>
       </w:r>
-      <w:proofErr w:type="spellStart"/>
-      <w:r>
-        <w:rPr>
-          <w:szCs w:val="32"/>
-          <w:lang w:val="en-US"/>
-        </w:rPr>
-        <w:t>работы</w:t>
-      </w:r>
-      <w:proofErr w:type="spellEnd"/>
+      <w:r>
+        <w:rPr>
+          <w:szCs w:val="32"/>
+        </w:rPr>
+        <w:t xml:space="preserve">В процессе работы использовался ООП язык для анализа </w:t>
+      </w:r>
+      <w:r>
+        <w:rPr>
+          <w:szCs w:val="32"/>
+          <w:lang w:val="en-US"/>
+        </w:rPr>
+        <w:t>R</w:t>
+      </w:r>
+      <w:r>
+        <w:rPr>
+          <w:szCs w:val="32"/>
+          <w:lang w:val="en-US"/>
+        </w:rPr>
+        <w:t>,</w:t>
+      </w:r>
       <w:r>
         <w:rPr>
           <w:szCs w:val="32"/>
@@ -1264,290 +1240,113 @@
         </w:rPr>
         <w:t xml:space="preserve"> </w:t>
       </w:r>
-      <w:proofErr w:type="spellStart"/>
-      <w:r>
-        <w:rPr>
-          <w:szCs w:val="32"/>
-          <w:lang w:val="en-US"/>
-        </w:rPr>
-        <w:t>было</w:t>
-      </w:r>
-      <w:proofErr w:type="spellEnd"/>
-      <w:r>
-        <w:rPr>
-          <w:szCs w:val="32"/>
-          <w:lang w:val="en-US"/>
-        </w:rPr>
-        <w:t xml:space="preserve"> </w:t>
-      </w:r>
-      <w:proofErr w:type="spellStart"/>
-      <w:r>
-        <w:rPr>
-          <w:szCs w:val="32"/>
-          <w:lang w:val="en-US"/>
-        </w:rPr>
-        <w:t>построение</w:t>
-      </w:r>
-      <w:proofErr w:type="spellEnd"/>
-      <w:r>
-        <w:rPr>
-          <w:szCs w:val="32"/>
-          <w:lang w:val="en-US"/>
-        </w:rPr>
-        <w:t xml:space="preserve"> </w:t>
-      </w:r>
-      <w:proofErr w:type="spellStart"/>
-      <w:r>
-        <w:rPr>
-          <w:szCs w:val="32"/>
-          <w:lang w:val="en-US"/>
-        </w:rPr>
-        <w:t>векторных</w:t>
-      </w:r>
-      <w:proofErr w:type="spellEnd"/>
-      <w:r>
-        <w:rPr>
-          <w:szCs w:val="32"/>
-          <w:lang w:val="en-US"/>
-        </w:rPr>
-        <w:t xml:space="preserve"> </w:t>
-      </w:r>
-      <w:proofErr w:type="spellStart"/>
-      <w:r>
-        <w:rPr>
-          <w:szCs w:val="32"/>
-          <w:lang w:val="en-US"/>
-        </w:rPr>
-        <w:t>изображений</w:t>
-      </w:r>
-      <w:proofErr w:type="spellEnd"/>
-      <w:r>
-        <w:rPr>
-          <w:szCs w:val="32"/>
-          <w:lang w:val="en-US"/>
-        </w:rPr>
-        <w:t xml:space="preserve"> </w:t>
-      </w:r>
-      <w:proofErr w:type="spellStart"/>
-      <w:r>
-        <w:rPr>
-          <w:szCs w:val="32"/>
-          <w:lang w:val="en-US"/>
-        </w:rPr>
-        <w:t>разного</w:t>
-      </w:r>
-      <w:proofErr w:type="spellEnd"/>
-      <w:r>
-        <w:rPr>
-          <w:szCs w:val="32"/>
-          <w:lang w:val="en-US"/>
-        </w:rPr>
-        <w:t xml:space="preserve"> </w:t>
-      </w:r>
-      <w:proofErr w:type="spellStart"/>
-      <w:r>
-        <w:rPr>
-          <w:szCs w:val="32"/>
-          <w:lang w:val="en-US"/>
-        </w:rPr>
-        <w:t>типа</w:t>
-      </w:r>
-      <w:proofErr w:type="spellEnd"/>
-      <w:r>
-        <w:rPr>
-          <w:szCs w:val="32"/>
-          <w:lang w:val="en-US"/>
+      <w:r>
+        <w:rPr>
+          <w:szCs w:val="32"/>
+        </w:rPr>
+        <w:t xml:space="preserve">а в качестве </w:t>
+      </w:r>
+      <w:r>
+        <w:rPr>
+          <w:szCs w:val="32"/>
+          <w:lang w:val="en-US"/>
+        </w:rPr>
+        <w:t xml:space="preserve">IDE </w:t>
+      </w:r>
+      <w:r>
+        <w:rPr>
+          <w:szCs w:val="32"/>
+        </w:rPr>
+        <w:t xml:space="preserve">был взят </w:t>
+      </w:r>
+      <w:r>
+        <w:rPr>
+          <w:szCs w:val="32"/>
+          <w:lang w:val="en-US"/>
+        </w:rPr>
+        <w:t xml:space="preserve">open-source </w:t>
+      </w:r>
+      <w:r>
+        <w:rPr>
+          <w:szCs w:val="32"/>
+        </w:rPr>
+        <w:t xml:space="preserve">проект </w:t>
+      </w:r>
+      <w:r>
+        <w:rPr>
+          <w:szCs w:val="32"/>
+          <w:lang w:val="en-US"/>
+        </w:rPr>
+        <w:t>Rstudio</w:t>
+      </w:r>
+      <w:r>
+        <w:rPr>
+          <w:szCs w:val="32"/>
         </w:rPr>
         <w:t>.</w:t>
       </w:r>
-      <w:r>
-        <w:rPr>
-          <w:szCs w:val="32"/>
-          <w:lang w:val="en-US"/>
-        </w:rPr>
-        <w:t xml:space="preserve"> </w:t>
-      </w:r>
-      <w:r>
-        <w:rPr>
-          <w:szCs w:val="32"/>
-        </w:rPr>
-        <w:t xml:space="preserve">В процессе работы использовался ООП язык для анализа </w:t>
-      </w:r>
-      <w:r>
-        <w:rPr>
-          <w:szCs w:val="32"/>
-          <w:lang w:val="en-US"/>
-        </w:rPr>
-        <w:t>R</w:t>
-      </w:r>
-      <w:r>
-        <w:rPr>
-          <w:szCs w:val="32"/>
-          <w:lang w:val="en-US"/>
-        </w:rPr>
-        <w:t>,</w:t>
-      </w:r>
-      <w:r>
-        <w:rPr>
-          <w:szCs w:val="32"/>
-          <w:lang w:val="en-US"/>
-        </w:rPr>
-        <w:t xml:space="preserve"> </w:t>
-      </w:r>
-      <w:r>
-        <w:rPr>
-          <w:szCs w:val="32"/>
-        </w:rPr>
-        <w:t xml:space="preserve">а в качестве </w:t>
-      </w:r>
-      <w:r>
-        <w:rPr>
-          <w:szCs w:val="32"/>
-          <w:lang w:val="en-US"/>
-        </w:rPr>
-        <w:t xml:space="preserve">IDE </w:t>
-      </w:r>
-      <w:r>
-        <w:rPr>
-          <w:szCs w:val="32"/>
-        </w:rPr>
-        <w:t xml:space="preserve">был взят </w:t>
-      </w:r>
-      <w:r>
-        <w:rPr>
-          <w:szCs w:val="32"/>
-          <w:lang w:val="en-US"/>
-        </w:rPr>
-        <w:t xml:space="preserve">open-source </w:t>
-      </w:r>
-      <w:r>
-        <w:rPr>
-          <w:szCs w:val="32"/>
-        </w:rPr>
-        <w:t xml:space="preserve">проект </w:t>
-      </w:r>
-      <w:proofErr w:type="spellStart"/>
-      <w:r>
-        <w:rPr>
-          <w:szCs w:val="32"/>
-          <w:lang w:val="en-US"/>
-        </w:rPr>
-        <w:t>Rstudio</w:t>
-      </w:r>
-      <w:proofErr w:type="spellEnd"/>
-      <w:r>
-        <w:rPr>
-          <w:szCs w:val="32"/>
-        </w:rPr>
-        <w:t>.</w:t>
-      </w:r>
-    </w:p>
-    <w:p>
-      <w:pPr>
-        <w:rPr>
-          <w:szCs w:val="32"/>
-          <w:lang w:val="en-US"/>
-        </w:rPr>
-      </w:pPr>
-    </w:p>
-    <w:p>
-      <w:pPr>
-        <w:rPr>
-          <w:b/>
-          <w:szCs w:val="32"/>
-          <w:lang w:val="en-US"/>
-        </w:rPr>
-      </w:pPr>
-      <w:proofErr w:type="spellStart"/>
-      <w:r>
-        <w:rPr>
-          <w:b/>
-          <w:szCs w:val="32"/>
-          <w:lang w:val="en-US"/>
-        </w:rPr>
-        <w:t>Шахматная</w:t>
-      </w:r>
-      <w:proofErr w:type="spellEnd"/>
-      <w:r>
-        <w:rPr>
-          <w:b/>
-          <w:szCs w:val="32"/>
-          <w:lang w:val="en-US"/>
-        </w:rPr>
-        <w:t xml:space="preserve"> </w:t>
-      </w:r>
-      <w:proofErr w:type="spellStart"/>
-      <w:r>
-        <w:rPr>
-          <w:b/>
-          <w:szCs w:val="32"/>
-          <w:lang w:val="en-US"/>
-        </w:rPr>
-        <w:t>доска</w:t>
-      </w:r>
-      <w:proofErr w:type="spellEnd"/>
-    </w:p>
-    <w:p>
-      <w:pPr>
-        <w:rPr>
-          <w:szCs w:val="32"/>
-          <w:lang w:val="en-US"/>
-        </w:rPr>
-      </w:pPr>
-    </w:p>
-    <w:p>
-      <w:pPr>
-        <w:rPr>
-          <w:szCs w:val="32"/>
-          <w:lang w:val="en-US"/>
-        </w:rPr>
-      </w:pPr>
-      <w:proofErr w:type="gramStart"/>
-      <w:r>
-        <w:rPr>
-          <w:szCs w:val="32"/>
-          <w:lang w:val="en-US"/>
-        </w:rPr>
-        <w:t>plot(</w:t>
-      </w:r>
-      <w:proofErr w:type="gramEnd"/>
-      <w:r>
-        <w:rPr>
-          <w:szCs w:val="32"/>
-          <w:lang w:val="en-US"/>
-        </w:rPr>
-        <w:t>1:9, 1:9, type = "n")</w:t>
-      </w:r>
-    </w:p>
-    <w:p>
-      <w:pPr>
-        <w:rPr>
-          <w:szCs w:val="32"/>
-          <w:lang w:val="en-US"/>
-        </w:rPr>
-      </w:pPr>
-      <w:r>
-        <w:rPr>
-          <w:szCs w:val="32"/>
-          <w:lang w:val="en-US"/>
-        </w:rPr>
-        <w:t>for (</w:t>
-      </w:r>
-      <w:proofErr w:type="spellStart"/>
-      <w:r>
-        <w:rPr>
-          <w:szCs w:val="32"/>
-          <w:lang w:val="en-US"/>
-        </w:rPr>
-        <w:t>i</w:t>
-      </w:r>
-      <w:proofErr w:type="spellEnd"/>
-      <w:r>
-        <w:rPr>
-          <w:szCs w:val="32"/>
-          <w:lang w:val="en-US"/>
-        </w:rPr>
-        <w:t xml:space="preserve"> in 1:8) {</w:t>
+    </w:p>
+    <w:p>
+      <w:pPr>
+        <w:rPr>
+          <w:szCs w:val="32"/>
+          <w:lang w:val="en-US"/>
+        </w:rPr>
+      </w:pPr>
+    </w:p>
+    <w:p>
+      <w:pPr>
+        <w:rPr>
+          <w:b/>
+          <w:szCs w:val="32"/>
+          <w:lang w:val="en-US"/>
+        </w:rPr>
+      </w:pPr>
+      <w:r>
+        <w:rPr>
+          <w:b/>
+          <w:szCs w:val="32"/>
+          <w:lang w:val="en-US"/>
+        </w:rPr>
+        <w:t>Шахматная доска</w:t>
+      </w:r>
+    </w:p>
+    <w:p>
+      <w:pPr>
+        <w:rPr>
+          <w:szCs w:val="32"/>
+          <w:lang w:val="en-US"/>
+        </w:rPr>
+      </w:pPr>
+    </w:p>
+    <w:p>
+      <w:pPr>
+        <w:rPr>
+          <w:szCs w:val="32"/>
+          <w:lang w:val="en-US"/>
+        </w:rPr>
+      </w:pPr>
+      <w:r>
+        <w:rPr>
+          <w:szCs w:val="32"/>
+          <w:lang w:val="en-US"/>
+        </w:rPr>
+        <w:t>plot(1:9, 1:9, type = "n")</w:t>
+      </w:r>
+    </w:p>
+    <w:p>
+      <w:pPr>
+        <w:rPr>
+          <w:szCs w:val="32"/>
+          <w:lang w:val="en-US"/>
+        </w:rPr>
+      </w:pPr>
+      <w:r>
+        <w:rPr>
+          <w:szCs w:val="32"/>
+          <w:lang w:val="en-US"/>
+        </w:rPr>
+        <w:t>for (i in 1:8) {</w:t>
       </w:r>
     </w:p>
     <w:p>
@@ -1563,39 +1362,7 @@
           <w:szCs w:val="32"/>
           <w:lang w:val="en-US"/>
         </w:rPr>
-        <w:t>col &lt;- if (</w:t>
-      </w:r>
-      <w:proofErr w:type="spellStart"/>
-      <w:r>
-        <w:rPr>
-          <w:szCs w:val="32"/>
-          <w:lang w:val="en-US"/>
-        </w:rPr>
-        <w:t>i</w:t>
-      </w:r>
-      <w:proofErr w:type="spellEnd"/>
-      <w:r>
-        <w:rPr>
-          <w:szCs w:val="32"/>
-          <w:lang w:val="en-US"/>
-        </w:rPr>
-        <w:t xml:space="preserve"> %% 2) </w:t>
-      </w:r>
-      <w:proofErr w:type="gramStart"/>
-      <w:r>
-        <w:rPr>
-          <w:szCs w:val="32"/>
-          <w:lang w:val="en-US"/>
-        </w:rPr>
-        <w:t>c(</w:t>
-      </w:r>
-      <w:proofErr w:type="gramEnd"/>
-      <w:r>
-        <w:rPr>
-          <w:szCs w:val="32"/>
-          <w:lang w:val="en-US"/>
-        </w:rPr>
-        <w:t>"white", "black") else c("black", "white")</w:t>
+        <w:t>col &lt;- if (i %% 2) c("white", "black") else c("black", "white")</w:t>
       </w:r>
     </w:p>
     <w:p>
@@ -1606,39 +1373,12 @@
           <w:lang w:val="en-US"/>
         </w:rPr>
       </w:pPr>
-      <w:proofErr w:type="spellStart"/>
-      <w:proofErr w:type="gramStart"/>
-      <w:r>
-        <w:rPr>
-          <w:szCs w:val="32"/>
-          <w:lang w:val="en-US"/>
-        </w:rPr>
-        <w:t>rect</w:t>
-      </w:r>
-      <w:proofErr w:type="spellEnd"/>
-      <w:r>
-        <w:rPr>
-          <w:szCs w:val="32"/>
-          <w:lang w:val="en-US"/>
-        </w:rPr>
-        <w:t>(</w:t>
-      </w:r>
-      <w:proofErr w:type="spellStart"/>
-      <w:proofErr w:type="gramEnd"/>
-      <w:r>
-        <w:rPr>
-          <w:szCs w:val="32"/>
-          <w:lang w:val="en-US"/>
-        </w:rPr>
-        <w:t>i</w:t>
-      </w:r>
-      <w:proofErr w:type="spellEnd"/>
-      <w:r>
-        <w:rPr>
-          <w:szCs w:val="32"/>
-          <w:lang w:val="en-US"/>
-        </w:rPr>
-        <w:t>, 1:9, i+1, 9, col = col, border = "white")</w:t>
+      <w:r>
+        <w:rPr>
+          <w:szCs w:val="32"/>
+          <w:lang w:val="en-US"/>
+        </w:rPr>
+        <w:t>rect(i, 1:9, i+1, 9, col = col, border = "white")</w:t>
       </w:r>
     </w:p>
     <w:p>
@@ -1841,32 +1581,7 @@
           <w:szCs w:val="32"/>
           <w:lang w:val="en-US"/>
         </w:rPr>
-        <w:t>t=</w:t>
-      </w:r>
-      <w:proofErr w:type="spellStart"/>
-      <w:proofErr w:type="gramStart"/>
-      <w:r>
-        <w:rPr>
-          <w:szCs w:val="32"/>
-          <w:lang w:val="en-US"/>
-        </w:rPr>
-        <w:t>seq</w:t>
-      </w:r>
-      <w:proofErr w:type="spellEnd"/>
-      <w:r>
-        <w:rPr>
-          <w:szCs w:val="32"/>
-          <w:lang w:val="en-US"/>
-        </w:rPr>
-        <w:t>(</w:t>
-      </w:r>
-      <w:proofErr w:type="gramEnd"/>
-      <w:r>
-        <w:rPr>
-          <w:szCs w:val="32"/>
-          <w:lang w:val="en-US"/>
-        </w:rPr>
-        <w:t>0,10,0.1)</w:t>
+        <w:t>t=seq(0,10,0.1)</w:t>
       </w:r>
     </w:p>
     <w:p>
@@ -1891,62 +1606,12 @@
           <w:lang w:val="en-US"/>
         </w:rPr>
       </w:pPr>
-      <w:proofErr w:type="gramStart"/>
-      <w:r>
-        <w:rPr>
-          <w:szCs w:val="32"/>
-          <w:lang w:val="en-US"/>
-        </w:rPr>
-        <w:t>plot(</w:t>
-      </w:r>
-      <w:proofErr w:type="spellStart"/>
-      <w:proofErr w:type="gramEnd"/>
-      <w:r>
-        <w:rPr>
-          <w:szCs w:val="32"/>
-          <w:lang w:val="en-US"/>
-        </w:rPr>
-        <w:t>t,y,type</w:t>
-      </w:r>
-      <w:proofErr w:type="spellEnd"/>
-      <w:r>
-        <w:rPr>
-          <w:szCs w:val="32"/>
-          <w:lang w:val="en-US"/>
-        </w:rPr>
-        <w:t xml:space="preserve">="l", </w:t>
-      </w:r>
-      <w:proofErr w:type="spellStart"/>
-      <w:r>
-        <w:rPr>
-          <w:szCs w:val="32"/>
-          <w:lang w:val="en-US"/>
-        </w:rPr>
-        <w:t>xlab</w:t>
-      </w:r>
-      <w:proofErr w:type="spellEnd"/>
-      <w:r>
-        <w:rPr>
-          <w:szCs w:val="32"/>
-          <w:lang w:val="en-US"/>
-        </w:rPr>
-        <w:t xml:space="preserve">="time", </w:t>
-      </w:r>
-      <w:proofErr w:type="spellStart"/>
-      <w:r>
-        <w:rPr>
-          <w:szCs w:val="32"/>
-          <w:lang w:val="en-US"/>
-        </w:rPr>
-        <w:t>ylab</w:t>
-      </w:r>
-      <w:proofErr w:type="spellEnd"/>
-      <w:r>
-        <w:rPr>
-          <w:szCs w:val="32"/>
-          <w:lang w:val="en-US"/>
-        </w:rPr>
-        <w:t>="Sine wave")</w:t>
+      <w:r>
+        <w:rPr>
+          <w:szCs w:val="32"/>
+          <w:lang w:val="en-US"/>
+        </w:rPr>
+        <w:t>plot(t,y,type="l", xlab="time", ylab="Sine wave")</w:t>
       </w:r>
     </w:p>
     <w:p>
@@ -2121,17 +1786,367 @@
     </w:p>
     <w:p>
       <w:pPr>
-        <w:rPr>
-          <w:b/>
-          <w:szCs w:val="32"/>
-        </w:rPr>
-      </w:pPr>
-      <w:r>
-        <w:rPr>
-          <w:b/>
-          <w:szCs w:val="32"/>
+        <w:tabs>
+          <w:tab w:val="left" w:pos="2025"/>
+        </w:tabs>
+        <w:rPr>
+          <w:b/>
+          <w:sz w:val="32"/>
+          <w:szCs w:val="32"/>
+          <w:lang w:val="en-US"/>
+        </w:rPr>
+      </w:pPr>
+      <w:r>
+        <w:rPr>
+          <w:b/>
+          <w:sz w:val="32"/>
+          <w:szCs w:val="32"/>
+          <w:lang w:val="en-US"/>
         </w:rPr>
         <w:lastRenderedPageBreak/>
+        <w:tab/>
+      </w:r>
+    </w:p>
+    <w:p>
+      <w:pPr>
+        <w:rPr>
+          <w:b/>
+          <w:szCs w:val="32"/>
+        </w:rPr>
+      </w:pPr>
+      <w:r>
+        <w:rPr>
+          <w:b/>
+          <w:szCs w:val="32"/>
+        </w:rPr>
+        <w:t>Кольца Ньютона</w:t>
+      </w:r>
+    </w:p>
+    <w:p>
+      <w:pPr>
+        <w:rPr>
+          <w:szCs w:val="32"/>
+        </w:rPr>
+      </w:pPr>
+    </w:p>
+    <w:p>
+      <w:pPr>
+        <w:rPr>
+          <w:szCs w:val="32"/>
+          <w:lang w:val="en-US"/>
+        </w:rPr>
+      </w:pPr>
+      <w:r>
+        <w:rPr>
+          <w:szCs w:val="32"/>
+        </w:rPr>
+        <w:t xml:space="preserve">Для корректного построения графика требуется пакет </w:t>
+      </w:r>
+      <w:r>
+        <w:rPr>
+          <w:szCs w:val="32"/>
+          <w:lang w:val="en-US"/>
+        </w:rPr>
+        <w:t xml:space="preserve">plotrix </w:t>
+      </w:r>
+    </w:p>
+    <w:p>
+      <w:pPr>
+        <w:rPr>
+          <w:szCs w:val="32"/>
+        </w:rPr>
+      </w:pPr>
+      <w:r>
+        <w:rPr>
+          <w:szCs w:val="32"/>
+        </w:rPr>
+        <w:t xml:space="preserve"> </w:t>
+      </w:r>
+    </w:p>
+    <w:p>
+      <w:pPr>
+        <w:rPr>
+          <w:szCs w:val="32"/>
+        </w:rPr>
+      </w:pPr>
+      <w:r>
+        <w:rPr>
+          <w:szCs w:val="32"/>
+        </w:rPr>
+        <w:t>plot(100,100)</w:t>
+      </w:r>
+    </w:p>
+    <w:p>
+      <w:pPr>
+        <w:rPr>
+          <w:szCs w:val="32"/>
+        </w:rPr>
+      </w:pPr>
+      <w:r>
+        <w:rPr>
+          <w:szCs w:val="32"/>
+        </w:rPr>
+        <w:t>array&lt;-1:10</w:t>
+      </w:r>
+    </w:p>
+    <w:p>
+      <w:pPr>
+        <w:rPr>
+          <w:szCs w:val="32"/>
+        </w:rPr>
+      </w:pPr>
+      <w:r>
+        <w:rPr>
+          <w:szCs w:val="32"/>
+        </w:rPr>
+        <w:t>lumb &lt;- 4.5</w:t>
+      </w:r>
+    </w:p>
+    <w:p>
+      <w:pPr>
+        <w:rPr>
+          <w:szCs w:val="32"/>
+        </w:rPr>
+      </w:pPr>
+      <w:r>
+        <w:rPr>
+          <w:szCs w:val="32"/>
+        </w:rPr>
+        <w:t>n&lt;-1.33</w:t>
+      </w:r>
+    </w:p>
+    <w:p>
+      <w:pPr>
+        <w:rPr>
+          <w:szCs w:val="32"/>
+        </w:rPr>
+      </w:pPr>
+      <w:r>
+        <w:rPr>
+          <w:szCs w:val="32"/>
+        </w:rPr>
+        <w:t>R&lt;-10</w:t>
+      </w:r>
+    </w:p>
+    <w:p>
+      <w:pPr>
+        <w:rPr>
+          <w:szCs w:val="32"/>
+        </w:rPr>
+      </w:pPr>
+      <w:r>
+        <w:rPr>
+          <w:szCs w:val="32"/>
+        </w:rPr>
+        <w:t>tump&lt;-function(x){</w:t>
+      </w:r>
+    </w:p>
+    <w:p>
+      <w:pPr>
+        <w:ind w:firstLine="708"/>
+        <w:rPr>
+          <w:szCs w:val="32"/>
+        </w:rPr>
+      </w:pPr>
+      <w:r>
+        <w:rPr>
+          <w:szCs w:val="32"/>
+        </w:rPr>
+        <w:t>sqrt((x-1/2)*(lumb*R/n))</w:t>
+      </w:r>
+    </w:p>
+    <w:p>
+      <w:pPr>
+        <w:rPr>
+          <w:szCs w:val="32"/>
+        </w:rPr>
+      </w:pPr>
+      <w:r>
+        <w:rPr>
+          <w:szCs w:val="32"/>
+        </w:rPr>
+        <w:t>}</w:t>
+      </w:r>
+    </w:p>
+    <w:p>
+      <w:pPr>
+        <w:rPr>
+          <w:szCs w:val="32"/>
+        </w:rPr>
+      </w:pPr>
+      <w:r>
+        <w:rPr>
+          <w:szCs w:val="32"/>
+        </w:rPr>
+        <w:t>for (i in array) {</w:t>
+      </w:r>
+    </w:p>
+    <w:p>
+      <w:pPr>
+        <w:ind w:firstLine="708"/>
+        <w:rPr>
+          <w:szCs w:val="32"/>
+        </w:rPr>
+      </w:pPr>
+      <w:r>
+        <w:rPr>
+          <w:szCs w:val="32"/>
+        </w:rPr>
+        <w:t>draw.circle(100,100,5+tump(i),border = "black")</w:t>
+      </w:r>
+    </w:p>
+    <w:p>
+      <w:pPr>
+        <w:rPr>
+          <w:szCs w:val="32"/>
+        </w:rPr>
+      </w:pPr>
+      <w:r>
+        <w:rPr>
+          <w:szCs w:val="32"/>
+        </w:rPr>
+        <w:t>}</w:t>
+      </w:r>
+    </w:p>
+    <w:p>
+      <w:pPr>
+        <w:rPr>
+          <w:szCs w:val="32"/>
+        </w:rPr>
+      </w:pPr>
+    </w:p>
+    <w:p>
+      <w:pPr>
+        <w:rPr>
+          <w:b/>
+          <w:szCs w:val="32"/>
+        </w:rPr>
+      </w:pPr>
+    </w:p>
+    <w:p>
+      <w:pPr>
+        <w:rPr>
+          <w:b/>
+          <w:szCs w:val="32"/>
+        </w:rPr>
+      </w:pPr>
+      <w:r>
+        <w:rPr>
+          <w:b/>
+          <w:noProof/>
+          <w:szCs w:val="32"/>
+          <w:lang w:eastAsia="ru-RU"/>
+        </w:rPr>
+        <w:drawing>
+          <wp:inline distT="0" distB="0" distL="0" distR="0" wp14:anchorId="60046E75" wp14:editId="2EE49497">
+            <wp:extent cx="5930265" cy="4318635"/>
+            <wp:effectExtent l="0" t="0" r="0" b="0"/>
+            <wp:docPr id="4" name="Изображение 4" descr="../../../workfolder/BSUIR/Newtons_rings_plot.png"/>
+            <wp:cNvGraphicFramePr>
+              <a:graphicFrameLocks xmlns:a="http://schemas.openxmlformats.org/drawingml/2006/main" noChangeAspect="1"/>
+            </wp:cNvGraphicFramePr>
+            <a:graphic xmlns:a="http://schemas.openxmlformats.org/drawingml/2006/main">
+              <a:graphicData uri="http://schemas.openxmlformats.org/drawingml/2006/picture">
+                <pic:pic xmlns:pic="http://schemas.openxmlformats.org/drawingml/2006/picture">
+                  <pic:nvPicPr>
+                    <pic:cNvPr id="0" name="Picture 1" descr="../../../workfolder/BSUIR/Newtons_rings_plot.png"/>
+                    <pic:cNvPicPr>
+                      <a:picLocks noChangeAspect="1" noChangeArrowheads="1"/>
+                    </pic:cNvPicPr>
+                  </pic:nvPicPr>
+                  <pic:blipFill>
+                    <a:blip r:embed="rId9">
+                      <a:extLst>
+                        <a:ext uri="{28A0092B-C50C-407E-A947-70E740481C1C}">
+                          <a14:useLocalDpi xmlns:a14="http://schemas.microsoft.com/office/drawing/2010/main" val="0"/>
+                        </a:ext>
+                      </a:extLst>
+                    </a:blip>
+                    <a:srcRect/>
+                    <a:stretch>
+                      <a:fillRect/>
+                    </a:stretch>
+                  </pic:blipFill>
+                  <pic:spPr bwMode="auto">
+                    <a:xfrm>
+                      <a:off x="0" y="0"/>
+                      <a:ext cx="5930265" cy="4318635"/>
+                    </a:xfrm>
+                    <a:prstGeom prst="rect">
+                      <a:avLst/>
+                    </a:prstGeom>
+                    <a:noFill/>
+                    <a:ln>
+                      <a:noFill/>
+                    </a:ln>
+                  </pic:spPr>
+                </pic:pic>
+              </a:graphicData>
+            </a:graphic>
+          </wp:inline>
+        </w:drawing>
+      </w:r>
+    </w:p>
+    <w:p>
+      <w:pPr>
+        <w:rPr>
+          <w:b/>
+          <w:szCs w:val="32"/>
+        </w:rPr>
+      </w:pPr>
+    </w:p>
+    <w:p>
+      <w:pPr>
+        <w:rPr>
+          <w:b/>
+          <w:szCs w:val="32"/>
+        </w:rPr>
+      </w:pPr>
+    </w:p>
+    <w:p>
+      <w:pPr>
+        <w:rPr>
+          <w:b/>
+          <w:szCs w:val="32"/>
+        </w:rPr>
+      </w:pPr>
+    </w:p>
+    <w:p>
+      <w:pPr>
+        <w:rPr>
+          <w:b/>
+          <w:szCs w:val="32"/>
+        </w:rPr>
+      </w:pPr>
+    </w:p>
+    <w:p>
+      <w:pPr>
+        <w:rPr>
+          <w:b/>
+          <w:szCs w:val="32"/>
+        </w:rPr>
+      </w:pPr>
+    </w:p>
+    <w:p>
+      <w:pPr>
+        <w:rPr>
+          <w:b/>
+          <w:szCs w:val="32"/>
+        </w:rPr>
+      </w:pPr>
+    </w:p>
+    <w:p>
+      <w:pPr>
+        <w:rPr>
+          <w:b/>
+          <w:szCs w:val="32"/>
+        </w:rPr>
+      </w:pPr>
+      <w:r>
+        <w:rPr>
+          <w:b/>
+          <w:szCs w:val="32"/>
+        </w:rPr>
         <w:t>Гауссов пучок</w:t>
       </w:r>
     </w:p>
@@ -2155,153 +2170,37 @@
           <w:szCs w:val="32"/>
           <w:lang w:val="en-US"/>
         </w:rPr>
-        <w:t>x&lt;-</w:t>
-      </w:r>
-      <w:proofErr w:type="spellStart"/>
-      <w:r>
-        <w:rPr>
-          <w:szCs w:val="32"/>
-          <w:lang w:val="en-US"/>
-        </w:rPr>
-        <w:t>seq</w:t>
-      </w:r>
-      <w:proofErr w:type="spellEnd"/>
-      <w:r>
-        <w:rPr>
-          <w:szCs w:val="32"/>
-          <w:lang w:val="en-US"/>
-        </w:rPr>
-        <w:t>(-4,</w:t>
-      </w:r>
-      <w:proofErr w:type="gramStart"/>
-      <w:r>
-        <w:rPr>
-          <w:szCs w:val="32"/>
-          <w:lang w:val="en-US"/>
-        </w:rPr>
-        <w:t>4,length</w:t>
-      </w:r>
-      <w:proofErr w:type="gramEnd"/>
-      <w:r>
-        <w:rPr>
-          <w:szCs w:val="32"/>
-          <w:lang w:val="en-US"/>
-        </w:rPr>
-        <w:t>=200)</w:t>
-      </w:r>
-    </w:p>
-    <w:p>
-      <w:pPr>
-        <w:rPr>
-          <w:szCs w:val="32"/>
-          <w:lang w:val="en-US"/>
-        </w:rPr>
-      </w:pPr>
-      <w:r>
-        <w:rPr>
-          <w:szCs w:val="32"/>
-          <w:lang w:val="en-US"/>
-        </w:rPr>
-        <w:t>y&lt;-</w:t>
-      </w:r>
-      <w:proofErr w:type="spellStart"/>
-      <w:proofErr w:type="gramStart"/>
-      <w:r>
-        <w:rPr>
-          <w:szCs w:val="32"/>
-          <w:lang w:val="en-US"/>
-        </w:rPr>
-        <w:t>dnorm</w:t>
-      </w:r>
-      <w:proofErr w:type="spellEnd"/>
-      <w:r>
-        <w:rPr>
-          <w:szCs w:val="32"/>
-          <w:lang w:val="en-US"/>
-        </w:rPr>
-        <w:t>(</w:t>
-      </w:r>
-      <w:proofErr w:type="spellStart"/>
-      <w:proofErr w:type="gramEnd"/>
-      <w:r>
-        <w:rPr>
-          <w:szCs w:val="32"/>
-          <w:lang w:val="en-US"/>
-        </w:rPr>
-        <w:t>x,mean</w:t>
-      </w:r>
-      <w:proofErr w:type="spellEnd"/>
-      <w:r>
-        <w:rPr>
-          <w:szCs w:val="32"/>
-          <w:lang w:val="en-US"/>
-        </w:rPr>
-        <w:t xml:space="preserve">=0, </w:t>
-      </w:r>
-      <w:proofErr w:type="spellStart"/>
-      <w:r>
-        <w:rPr>
-          <w:szCs w:val="32"/>
-          <w:lang w:val="en-US"/>
-        </w:rPr>
-        <w:t>sd</w:t>
-      </w:r>
-      <w:proofErr w:type="spellEnd"/>
-      <w:r>
-        <w:rPr>
-          <w:szCs w:val="32"/>
-          <w:lang w:val="en-US"/>
-        </w:rPr>
-        <w:t>=1)</w:t>
-      </w:r>
-    </w:p>
-    <w:p>
-      <w:pPr>
-        <w:rPr>
-          <w:szCs w:val="32"/>
-          <w:lang w:val="en-US"/>
-        </w:rPr>
-      </w:pPr>
-      <w:proofErr w:type="gramStart"/>
-      <w:r>
-        <w:rPr>
-          <w:szCs w:val="32"/>
-          <w:lang w:val="en-US"/>
-        </w:rPr>
-        <w:t>plot(</w:t>
-      </w:r>
-      <w:proofErr w:type="spellStart"/>
-      <w:proofErr w:type="gramEnd"/>
-      <w:r>
-        <w:rPr>
-          <w:szCs w:val="32"/>
-          <w:lang w:val="en-US"/>
-        </w:rPr>
-        <w:t>x,y</w:t>
-      </w:r>
-      <w:proofErr w:type="spellEnd"/>
-      <w:r>
-        <w:rPr>
-          <w:szCs w:val="32"/>
-          <w:lang w:val="en-US"/>
-        </w:rPr>
-        <w:t xml:space="preserve">, type="l", </w:t>
-      </w:r>
-      <w:proofErr w:type="spellStart"/>
-      <w:r>
-        <w:rPr>
-          <w:szCs w:val="32"/>
-          <w:lang w:val="en-US"/>
-        </w:rPr>
-        <w:t>lwd</w:t>
-      </w:r>
-      <w:proofErr w:type="spellEnd"/>
-      <w:r>
-        <w:rPr>
-          <w:szCs w:val="32"/>
-          <w:lang w:val="en-US"/>
-        </w:rPr>
-        <w:t>=2)</w:t>
+        <w:t>x&lt;-seq(-4,4,length=200)</w:t>
+      </w:r>
+    </w:p>
+    <w:p>
+      <w:pPr>
+        <w:rPr>
+          <w:szCs w:val="32"/>
+          <w:lang w:val="en-US"/>
+        </w:rPr>
+      </w:pPr>
+      <w:r>
+        <w:rPr>
+          <w:szCs w:val="32"/>
+          <w:lang w:val="en-US"/>
+        </w:rPr>
+        <w:t>y&lt;-dnorm(x,mean=0, sd=1)</w:t>
+      </w:r>
+    </w:p>
+    <w:p>
+      <w:pPr>
+        <w:rPr>
+          <w:szCs w:val="32"/>
+          <w:lang w:val="en-US"/>
+        </w:rPr>
+      </w:pPr>
+      <w:r>
+        <w:rPr>
+          <w:szCs w:val="32"/>
+          <w:lang w:val="en-US"/>
+        </w:rPr>
+        <w:t>plot(x,y, type="l", lwd=2)</w:t>
       </w:r>
     </w:p>
     <w:p>
@@ -2351,7 +2250,7 @@
                     </pic:cNvPicPr>
                   </pic:nvPicPr>
                   <pic:blipFill>
-                    <a:blip r:embed="rId9">
+                    <a:blip r:embed="rId10">
                       <a:extLst>
                         <a:ext uri="{28A0092B-C50C-407E-A947-70E740481C1C}">
                           <a14:useLocalDpi xmlns:a14="http://schemas.microsoft.com/office/drawing/2010/main" val="0"/>
@@ -2526,493 +2425,9 @@
     </w:p>
     <w:p>
       <w:pPr>
-        <w:jc w:val="center"/>
-        <w:rPr>
-          <w:b/>
-          <w:sz w:val="32"/>
-          <w:szCs w:val="32"/>
-        </w:rPr>
-      </w:pPr>
-    </w:p>
-    <w:p>
-      <w:pPr>
-        <w:tabs>
-          <w:tab w:val="left" w:pos="2025"/>
-        </w:tabs>
-        <w:rPr>
-          <w:b/>
-          <w:sz w:val="32"/>
-          <w:szCs w:val="32"/>
-          <w:lang w:val="en-US"/>
-        </w:rPr>
-      </w:pPr>
-      <w:r>
-        <w:rPr>
-          <w:b/>
-          <w:sz w:val="32"/>
-          <w:szCs w:val="32"/>
-          <w:lang w:val="en-US"/>
-        </w:rPr>
-        <w:lastRenderedPageBreak/>
-        <w:tab/>
-      </w:r>
-    </w:p>
-    <w:p>
-      <w:pPr>
-        <w:rPr>
-          <w:b/>
-          <w:szCs w:val="32"/>
-        </w:rPr>
-      </w:pPr>
-      <w:r>
-        <w:rPr>
-          <w:b/>
-          <w:szCs w:val="32"/>
-        </w:rPr>
-        <w:t>Кольца Ньютона</w:t>
-      </w:r>
-    </w:p>
-    <w:p>
-      <w:pPr>
-        <w:rPr>
-          <w:szCs w:val="32"/>
-        </w:rPr>
-      </w:pPr>
-    </w:p>
-    <w:p>
-      <w:pPr>
-        <w:jc w:val="center"/>
-        <w:rPr>
-          <w:b/>
-          <w:sz w:val="32"/>
-          <w:szCs w:val="32"/>
-        </w:rPr>
-      </w:pPr>
-    </w:p>
-    <w:p>
-      <w:pPr>
-        <w:jc w:val="center"/>
-        <w:rPr>
-          <w:b/>
-          <w:sz w:val="32"/>
-          <w:szCs w:val="32"/>
-        </w:rPr>
-      </w:pPr>
-    </w:p>
-    <w:p>
-      <w:pPr>
         <w:tabs>
           <w:tab w:val="left" w:pos="2082"/>
         </w:tabs>
-        <w:jc w:val="center"/>
-        <w:rPr>
-          <w:b/>
-          <w:sz w:val="32"/>
-        </w:rPr>
-      </w:pPr>
-    </w:p>
-    <w:p>
-      <w:pPr>
-        <w:tabs>
-          <w:tab w:val="left" w:pos="2082"/>
-        </w:tabs>
-        <w:jc w:val="center"/>
-        <w:rPr>
-          <w:b/>
-          <w:sz w:val="32"/>
-        </w:rPr>
-      </w:pPr>
-    </w:p>
-    <w:p>
-      <w:pPr>
-        <w:tabs>
-          <w:tab w:val="left" w:pos="2082"/>
-        </w:tabs>
-        <w:jc w:val="center"/>
-        <w:rPr>
-          <w:b/>
-          <w:sz w:val="32"/>
-        </w:rPr>
-      </w:pPr>
-    </w:p>
-    <w:p>
-      <w:pPr>
-        <w:tabs>
-          <w:tab w:val="left" w:pos="2082"/>
-        </w:tabs>
-        <w:jc w:val="center"/>
-        <w:rPr>
-          <w:b/>
-          <w:sz w:val="32"/>
-        </w:rPr>
-      </w:pPr>
-    </w:p>
-    <w:p>
-      <w:pPr>
-        <w:tabs>
-          <w:tab w:val="left" w:pos="2082"/>
-        </w:tabs>
-        <w:jc w:val="center"/>
-        <w:rPr>
-          <w:b/>
-          <w:sz w:val="32"/>
-        </w:rPr>
-      </w:pPr>
-    </w:p>
-    <w:p>
-      <w:pPr>
-        <w:tabs>
-          <w:tab w:val="left" w:pos="2082"/>
-        </w:tabs>
-        <w:jc w:val="center"/>
-        <w:rPr>
-          <w:b/>
-          <w:sz w:val="32"/>
-        </w:rPr>
-      </w:pPr>
-    </w:p>
-    <w:p>
-      <w:pPr>
-        <w:tabs>
-          <w:tab w:val="left" w:pos="2082"/>
-        </w:tabs>
-        <w:jc w:val="center"/>
-        <w:rPr>
-          <w:b/>
-          <w:sz w:val="32"/>
-        </w:rPr>
-      </w:pPr>
-    </w:p>
-    <w:p>
-      <w:pPr>
-        <w:tabs>
-          <w:tab w:val="left" w:pos="2082"/>
-        </w:tabs>
-        <w:jc w:val="center"/>
-        <w:rPr>
-          <w:b/>
-          <w:sz w:val="32"/>
-        </w:rPr>
-      </w:pPr>
-    </w:p>
-    <w:p>
-      <w:pPr>
-        <w:tabs>
-          <w:tab w:val="left" w:pos="2082"/>
-        </w:tabs>
-        <w:jc w:val="center"/>
-        <w:rPr>
-          <w:b/>
-          <w:sz w:val="32"/>
-        </w:rPr>
-      </w:pPr>
-    </w:p>
-    <w:p>
-      <w:pPr>
-        <w:tabs>
-          <w:tab w:val="left" w:pos="2082"/>
-        </w:tabs>
-        <w:jc w:val="center"/>
-        <w:rPr>
-          <w:b/>
-          <w:sz w:val="32"/>
-        </w:rPr>
-      </w:pPr>
-    </w:p>
-    <w:p>
-      <w:pPr>
-        <w:tabs>
-          <w:tab w:val="left" w:pos="2082"/>
-        </w:tabs>
-        <w:jc w:val="center"/>
-        <w:rPr>
-          <w:b/>
-          <w:sz w:val="32"/>
-        </w:rPr>
-      </w:pPr>
-    </w:p>
-    <w:p>
-      <w:pPr>
-        <w:tabs>
-          <w:tab w:val="left" w:pos="2082"/>
-        </w:tabs>
-        <w:jc w:val="center"/>
-        <w:rPr>
-          <w:b/>
-          <w:sz w:val="32"/>
-        </w:rPr>
-      </w:pPr>
-    </w:p>
-    <w:p>
-      <w:pPr>
-        <w:tabs>
-          <w:tab w:val="left" w:pos="2082"/>
-        </w:tabs>
-        <w:jc w:val="center"/>
-        <w:rPr>
-          <w:b/>
-          <w:sz w:val="32"/>
-        </w:rPr>
-      </w:pPr>
-    </w:p>
-    <w:p>
-      <w:pPr>
-        <w:tabs>
-          <w:tab w:val="left" w:pos="2082"/>
-        </w:tabs>
-        <w:jc w:val="center"/>
-        <w:rPr>
-          <w:b/>
-          <w:sz w:val="32"/>
-        </w:rPr>
-      </w:pPr>
-    </w:p>
-    <w:p>
-      <w:pPr>
-        <w:tabs>
-          <w:tab w:val="left" w:pos="2082"/>
-        </w:tabs>
-        <w:jc w:val="center"/>
-        <w:rPr>
-          <w:b/>
-          <w:sz w:val="32"/>
-        </w:rPr>
-      </w:pPr>
-    </w:p>
-    <w:p>
-      <w:pPr>
-        <w:tabs>
-          <w:tab w:val="left" w:pos="2082"/>
-        </w:tabs>
-        <w:jc w:val="center"/>
-        <w:rPr>
-          <w:b/>
-          <w:sz w:val="32"/>
-        </w:rPr>
-      </w:pPr>
-    </w:p>
-    <w:p>
-      <w:pPr>
-        <w:tabs>
-          <w:tab w:val="left" w:pos="2082"/>
-        </w:tabs>
-        <w:jc w:val="center"/>
-        <w:rPr>
-          <w:b/>
-          <w:sz w:val="32"/>
-        </w:rPr>
-      </w:pPr>
-    </w:p>
-    <w:p>
-      <w:pPr>
-        <w:tabs>
-          <w:tab w:val="left" w:pos="2082"/>
-        </w:tabs>
-        <w:jc w:val="center"/>
-        <w:rPr>
-          <w:b/>
-          <w:sz w:val="32"/>
-        </w:rPr>
-      </w:pPr>
-    </w:p>
-    <w:p>
-      <w:pPr>
-        <w:tabs>
-          <w:tab w:val="left" w:pos="2082"/>
-        </w:tabs>
-        <w:jc w:val="center"/>
-        <w:rPr>
-          <w:b/>
-          <w:sz w:val="32"/>
-        </w:rPr>
-      </w:pPr>
-    </w:p>
-    <w:p>
-      <w:pPr>
-        <w:tabs>
-          <w:tab w:val="left" w:pos="2082"/>
-        </w:tabs>
-        <w:jc w:val="center"/>
-        <w:rPr>
-          <w:b/>
-          <w:sz w:val="32"/>
-        </w:rPr>
-      </w:pPr>
-    </w:p>
-    <w:p>
-      <w:pPr>
-        <w:tabs>
-          <w:tab w:val="left" w:pos="2082"/>
-        </w:tabs>
-        <w:jc w:val="center"/>
-        <w:rPr>
-          <w:b/>
-          <w:sz w:val="32"/>
-        </w:rPr>
-      </w:pPr>
-    </w:p>
-    <w:p>
-      <w:pPr>
-        <w:tabs>
-          <w:tab w:val="left" w:pos="2082"/>
-        </w:tabs>
-        <w:jc w:val="center"/>
-        <w:rPr>
-          <w:b/>
-          <w:sz w:val="32"/>
-        </w:rPr>
-      </w:pPr>
-    </w:p>
-    <w:p>
-      <w:pPr>
-        <w:tabs>
-          <w:tab w:val="left" w:pos="2082"/>
-        </w:tabs>
-        <w:jc w:val="center"/>
-        <w:rPr>
-          <w:b/>
-          <w:sz w:val="32"/>
-        </w:rPr>
-      </w:pPr>
-    </w:p>
-    <w:p>
-      <w:pPr>
-        <w:tabs>
-          <w:tab w:val="left" w:pos="2082"/>
-        </w:tabs>
-        <w:jc w:val="center"/>
-        <w:rPr>
-          <w:b/>
-          <w:sz w:val="32"/>
-        </w:rPr>
-      </w:pPr>
-    </w:p>
-    <w:p>
-      <w:pPr>
-        <w:tabs>
-          <w:tab w:val="left" w:pos="2082"/>
-        </w:tabs>
-        <w:jc w:val="center"/>
-        <w:rPr>
-          <w:b/>
-          <w:sz w:val="32"/>
-        </w:rPr>
-      </w:pPr>
-    </w:p>
-    <w:p>
-      <w:pPr>
-        <w:tabs>
-          <w:tab w:val="left" w:pos="2082"/>
-        </w:tabs>
-        <w:jc w:val="center"/>
-        <w:rPr>
-          <w:b/>
-          <w:sz w:val="32"/>
-        </w:rPr>
-      </w:pPr>
-    </w:p>
-    <w:p>
-      <w:pPr>
-        <w:tabs>
-          <w:tab w:val="left" w:pos="2082"/>
-        </w:tabs>
-        <w:jc w:val="center"/>
-        <w:rPr>
-          <w:b/>
-          <w:sz w:val="32"/>
-        </w:rPr>
-      </w:pPr>
-    </w:p>
-    <w:p>
-      <w:pPr>
-        <w:tabs>
-          <w:tab w:val="left" w:pos="2082"/>
-        </w:tabs>
-        <w:jc w:val="center"/>
-        <w:rPr>
-          <w:b/>
-          <w:sz w:val="32"/>
-        </w:rPr>
-      </w:pPr>
-    </w:p>
-    <w:p>
-      <w:pPr>
-        <w:tabs>
-          <w:tab w:val="left" w:pos="2082"/>
-        </w:tabs>
-        <w:jc w:val="center"/>
-        <w:rPr>
-          <w:b/>
-          <w:sz w:val="32"/>
-        </w:rPr>
-      </w:pPr>
-    </w:p>
-    <w:p>
-      <w:pPr>
-        <w:tabs>
-          <w:tab w:val="left" w:pos="2082"/>
-        </w:tabs>
-        <w:jc w:val="center"/>
-        <w:rPr>
-          <w:b/>
-          <w:sz w:val="32"/>
-        </w:rPr>
-      </w:pPr>
-    </w:p>
-    <w:p>
-      <w:pPr>
-        <w:tabs>
-          <w:tab w:val="left" w:pos="2082"/>
-        </w:tabs>
-        <w:jc w:val="center"/>
-        <w:rPr>
-          <w:b/>
-          <w:sz w:val="32"/>
-        </w:rPr>
-      </w:pPr>
-    </w:p>
-    <w:p>
-      <w:pPr>
-        <w:tabs>
-          <w:tab w:val="left" w:pos="2082"/>
-        </w:tabs>
-        <w:jc w:val="center"/>
-        <w:rPr>
-          <w:b/>
-          <w:sz w:val="32"/>
-        </w:rPr>
-      </w:pPr>
-    </w:p>
-    <w:p>
-      <w:pPr>
-        <w:tabs>
-          <w:tab w:val="left" w:pos="2082"/>
-        </w:tabs>
-        <w:jc w:val="center"/>
-        <w:rPr>
-          <w:b/>
-          <w:sz w:val="32"/>
-        </w:rPr>
-      </w:pPr>
-    </w:p>
-    <w:p>
-      <w:pPr>
-        <w:tabs>
-          <w:tab w:val="left" w:pos="2082"/>
-        </w:tabs>
-        <w:jc w:val="center"/>
-        <w:rPr>
-          <w:b/>
-          <w:sz w:val="32"/>
-        </w:rPr>
-      </w:pPr>
-    </w:p>
-    <w:p>
-      <w:pPr>
-        <w:tabs>
-          <w:tab w:val="left" w:pos="2082"/>
-        </w:tabs>
-        <w:jc w:val="center"/>
         <w:rPr>
           <w:b/>
           <w:sz w:val="32"/>
@@ -3059,7 +2474,7 @@
           <w:numId w:val="3"/>
         </w:numPr>
       </w:pPr>
-      <w:hyperlink r:id="rId10" w:history="1">
+      <w:hyperlink r:id="rId11" w:history="1">
         <w:r>
           <w:rPr>
             <w:rStyle w:val="a3"/>
@@ -3116,10 +2531,7 @@
       </w:r>
     </w:p>
     <w:p/>
-    <w:p>
-      <w:bookmarkStart w:id="0" w:name="_GoBack"/>
-      <w:bookmarkEnd w:id="0"/>
-    </w:p>
+    <w:p/>
     <w:sectPr>
       <w:pgSz w:w="11900" w:h="16840"/>
       <w:pgMar w:top="1134" w:right="850" w:bottom="1134" w:left="1701" w:header="708" w:footer="708" w:gutter="0"/>

</xml_diff>